<commit_message>
Upgraded last report, image error mistake
</commit_message>
<xml_diff>
--- a/Docs/Relatórios/final_report 1.0.0.docx
+++ b/Docs/Relatórios/final_report 1.0.0.docx
@@ -1494,7 +1494,7 @@
             </w:rPr>
             <w:fldChar w:fldCharType="separate"/>
           </w:r>
-          <w:hyperlink w:anchor="_Toc524123123" w:history="1">
+          <w:hyperlink w:anchor="_Toc524310111" w:history="1">
             <w:r>
               <w:rPr>
                 <w:rStyle w:val="Hiperligao"/>
@@ -1521,7 +1521,7 @@
                 <w:noProof/>
                 <w:webHidden/>
               </w:rPr>
-              <w:instrText xml:space="preserve"> PAGEREF _Toc524123123 \h </w:instrText>
+              <w:instrText xml:space="preserve"> PAGEREF _Toc524310111 \h </w:instrText>
             </w:r>
             <w:r>
               <w:rPr>
@@ -1569,7 +1569,7 @@
               <w:lang w:eastAsia="pt-PT" w:bidi="ar-SA"/>
             </w:rPr>
           </w:pPr>
-          <w:hyperlink w:anchor="_Toc524123124" w:history="1">
+          <w:hyperlink w:anchor="_Toc524310112" w:history="1">
             <w:r>
               <w:rPr>
                 <w:rStyle w:val="Hiperligao"/>
@@ -1615,7 +1615,7 @@
                 <w:noProof/>
                 <w:webHidden/>
               </w:rPr>
-              <w:instrText xml:space="preserve"> PAGEREF _Toc524123124 \h </w:instrText>
+              <w:instrText xml:space="preserve"> PAGEREF _Toc524310112 \h </w:instrText>
             </w:r>
             <w:r>
               <w:rPr>
@@ -1661,7 +1661,7 @@
               <w:lang w:eastAsia="pt-PT" w:bidi="ar-SA"/>
             </w:rPr>
           </w:pPr>
-          <w:hyperlink w:anchor="_Toc524123125" w:history="1">
+          <w:hyperlink w:anchor="_Toc524310113" w:history="1">
             <w:r>
               <w:rPr>
                 <w:rStyle w:val="Hiperligao"/>
@@ -1705,7 +1705,7 @@
                 <w:noProof/>
                 <w:webHidden/>
               </w:rPr>
-              <w:instrText xml:space="preserve"> PAGEREF _Toc524123125 \h </w:instrText>
+              <w:instrText xml:space="preserve"> PAGEREF _Toc524310113 \h </w:instrText>
             </w:r>
             <w:r>
               <w:rPr>
@@ -1751,7 +1751,7 @@
               <w:lang w:eastAsia="pt-PT" w:bidi="ar-SA"/>
             </w:rPr>
           </w:pPr>
-          <w:hyperlink w:anchor="_Toc524123126" w:history="1">
+          <w:hyperlink w:anchor="_Toc524310114" w:history="1">
             <w:r>
               <w:rPr>
                 <w:rStyle w:val="Hiperligao"/>
@@ -1795,7 +1795,7 @@
                 <w:noProof/>
                 <w:webHidden/>
               </w:rPr>
-              <w:instrText xml:space="preserve"> PAGEREF _Toc524123126 \h </w:instrText>
+              <w:instrText xml:space="preserve"> PAGEREF _Toc524310114 \h </w:instrText>
             </w:r>
             <w:r>
               <w:rPr>
@@ -1842,7 +1842,7 @@
               <w:lang w:eastAsia="pt-PT" w:bidi="ar-SA"/>
             </w:rPr>
           </w:pPr>
-          <w:hyperlink w:anchor="_Toc524123127" w:history="1">
+          <w:hyperlink w:anchor="_Toc524310115" w:history="1">
             <w:r>
               <w:rPr>
                 <w:rStyle w:val="Hiperligao"/>
@@ -1887,7 +1887,7 @@
                 <w:noProof/>
                 <w:webHidden/>
               </w:rPr>
-              <w:instrText xml:space="preserve"> PAGEREF _Toc524123127 \h </w:instrText>
+              <w:instrText xml:space="preserve"> PAGEREF _Toc524310115 \h </w:instrText>
             </w:r>
             <w:r>
               <w:rPr>
@@ -1934,7 +1934,7 @@
               <w:lang w:eastAsia="pt-PT" w:bidi="ar-SA"/>
             </w:rPr>
           </w:pPr>
-          <w:hyperlink w:anchor="_Toc524123128" w:history="1">
+          <w:hyperlink w:anchor="_Toc524310116" w:history="1">
             <w:r>
               <w:rPr>
                 <w:rStyle w:val="Hiperligao"/>
@@ -1979,7 +1979,7 @@
                 <w:noProof/>
                 <w:webHidden/>
               </w:rPr>
-              <w:instrText xml:space="preserve"> PAGEREF _Toc524123128 \h </w:instrText>
+              <w:instrText xml:space="preserve"> PAGEREF _Toc524310116 \h </w:instrText>
             </w:r>
             <w:r>
               <w:rPr>
@@ -2026,7 +2026,7 @@
               <w:lang w:eastAsia="pt-PT" w:bidi="ar-SA"/>
             </w:rPr>
           </w:pPr>
-          <w:hyperlink w:anchor="_Toc524123129" w:history="1">
+          <w:hyperlink w:anchor="_Toc524310117" w:history="1">
             <w:r>
               <w:rPr>
                 <w:rStyle w:val="Hiperligao"/>
@@ -2071,7 +2071,7 @@
                 <w:noProof/>
                 <w:webHidden/>
               </w:rPr>
-              <w:instrText xml:space="preserve"> PAGEREF _Toc524123129 \h </w:instrText>
+              <w:instrText xml:space="preserve"> PAGEREF _Toc524310117 \h </w:instrText>
             </w:r>
             <w:r>
               <w:rPr>
@@ -2118,7 +2118,7 @@
               <w:lang w:eastAsia="pt-PT" w:bidi="ar-SA"/>
             </w:rPr>
           </w:pPr>
-          <w:hyperlink w:anchor="_Toc524123130" w:history="1">
+          <w:hyperlink w:anchor="_Toc524310118" w:history="1">
             <w:r>
               <w:rPr>
                 <w:rStyle w:val="Hiperligao"/>
@@ -2163,7 +2163,7 @@
                 <w:noProof/>
                 <w:webHidden/>
               </w:rPr>
-              <w:instrText xml:space="preserve"> PAGEREF _Toc524123130 \h </w:instrText>
+              <w:instrText xml:space="preserve"> PAGEREF _Toc524310118 \h </w:instrText>
             </w:r>
             <w:r>
               <w:rPr>
@@ -2211,7 +2211,7 @@
               <w:lang w:eastAsia="pt-PT" w:bidi="ar-SA"/>
             </w:rPr>
           </w:pPr>
-          <w:hyperlink w:anchor="_Toc524123131" w:history="1">
+          <w:hyperlink w:anchor="_Toc524310119" w:history="1">
             <w:r>
               <w:rPr>
                 <w:rStyle w:val="Hiperligao"/>
@@ -2257,7 +2257,7 @@
                 <w:noProof/>
                 <w:webHidden/>
               </w:rPr>
-              <w:instrText xml:space="preserve"> PAGEREF _Toc524123131 \h </w:instrText>
+              <w:instrText xml:space="preserve"> PAGEREF _Toc524310119 \h </w:instrText>
             </w:r>
             <w:r>
               <w:rPr>
@@ -2303,7 +2303,7 @@
               <w:lang w:eastAsia="pt-PT" w:bidi="ar-SA"/>
             </w:rPr>
           </w:pPr>
-          <w:hyperlink w:anchor="_Toc524123132" w:history="1">
+          <w:hyperlink w:anchor="_Toc524310120" w:history="1">
             <w:r>
               <w:rPr>
                 <w:rStyle w:val="Hiperligao"/>
@@ -2347,7 +2347,7 @@
                 <w:noProof/>
                 <w:webHidden/>
               </w:rPr>
-              <w:instrText xml:space="preserve"> PAGEREF _Toc524123132 \h </w:instrText>
+              <w:instrText xml:space="preserve"> PAGEREF _Toc524310120 \h </w:instrText>
             </w:r>
             <w:r>
               <w:rPr>
@@ -2394,7 +2394,7 @@
               <w:lang w:eastAsia="pt-PT" w:bidi="ar-SA"/>
             </w:rPr>
           </w:pPr>
-          <w:hyperlink w:anchor="_Toc524123133" w:history="1">
+          <w:hyperlink w:anchor="_Toc524310121" w:history="1">
             <w:r>
               <w:rPr>
                 <w:rStyle w:val="Hiperligao"/>
@@ -2454,7 +2454,7 @@
                 <w:noProof/>
                 <w:webHidden/>
               </w:rPr>
-              <w:instrText xml:space="preserve"> PAGEREF _Toc524123133 \h </w:instrText>
+              <w:instrText xml:space="preserve"> PAGEREF _Toc524310121 \h </w:instrText>
             </w:r>
             <w:r>
               <w:rPr>
@@ -2501,7 +2501,7 @@
               <w:lang w:eastAsia="pt-PT" w:bidi="ar-SA"/>
             </w:rPr>
           </w:pPr>
-          <w:hyperlink w:anchor="_Toc524123134" w:history="1">
+          <w:hyperlink w:anchor="_Toc524310122" w:history="1">
             <w:r>
               <w:rPr>
                 <w:rStyle w:val="Hiperligao"/>
@@ -2561,7 +2561,7 @@
                 <w:noProof/>
                 <w:webHidden/>
               </w:rPr>
-              <w:instrText xml:space="preserve"> PAGEREF _Toc524123134 \h </w:instrText>
+              <w:instrText xml:space="preserve"> PAGEREF _Toc524310122 \h </w:instrText>
             </w:r>
             <w:r>
               <w:rPr>
@@ -2608,7 +2608,7 @@
               <w:lang w:eastAsia="pt-PT" w:bidi="ar-SA"/>
             </w:rPr>
           </w:pPr>
-          <w:hyperlink w:anchor="_Toc524123135" w:history="1">
+          <w:hyperlink w:anchor="_Toc524310123" w:history="1">
             <w:r>
               <w:rPr>
                 <w:rStyle w:val="Hiperligao"/>
@@ -2668,7 +2668,7 @@
                 <w:noProof/>
                 <w:webHidden/>
               </w:rPr>
-              <w:instrText xml:space="preserve"> PAGEREF _Toc524123135 \h </w:instrText>
+              <w:instrText xml:space="preserve"> PAGEREF _Toc524310123 \h </w:instrText>
             </w:r>
             <w:r>
               <w:rPr>
@@ -2715,7 +2715,7 @@
               <w:lang w:eastAsia="pt-PT" w:bidi="ar-SA"/>
             </w:rPr>
           </w:pPr>
-          <w:hyperlink w:anchor="_Toc524123136" w:history="1">
+          <w:hyperlink w:anchor="_Toc524310124" w:history="1">
             <w:r>
               <w:rPr>
                 <w:rStyle w:val="Hiperligao"/>
@@ -2775,7 +2775,7 @@
                 <w:noProof/>
                 <w:webHidden/>
               </w:rPr>
-              <w:instrText xml:space="preserve"> PAGEREF _Toc524123136 \h </w:instrText>
+              <w:instrText xml:space="preserve"> PAGEREF _Toc524310124 \h </w:instrText>
             </w:r>
             <w:r>
               <w:rPr>
@@ -2822,7 +2822,7 @@
               <w:lang w:eastAsia="pt-PT" w:bidi="ar-SA"/>
             </w:rPr>
           </w:pPr>
-          <w:hyperlink w:anchor="_Toc524123137" w:history="1">
+          <w:hyperlink w:anchor="_Toc524310125" w:history="1">
             <w:r>
               <w:rPr>
                 <w:rStyle w:val="Hiperligao"/>
@@ -2882,7 +2882,7 @@
                 <w:noProof/>
                 <w:webHidden/>
               </w:rPr>
-              <w:instrText xml:space="preserve"> PAGEREF _Toc524123137 \h </w:instrText>
+              <w:instrText xml:space="preserve"> PAGEREF _Toc524310125 \h </w:instrText>
             </w:r>
             <w:r>
               <w:rPr>
@@ -2928,7 +2928,7 @@
               <w:lang w:eastAsia="pt-PT" w:bidi="ar-SA"/>
             </w:rPr>
           </w:pPr>
-          <w:hyperlink w:anchor="_Toc524123138" w:history="1">
+          <w:hyperlink w:anchor="_Toc524310126" w:history="1">
             <w:r>
               <w:rPr>
                 <w:rStyle w:val="Hiperligao"/>
@@ -2978,7 +2978,7 @@
                 <w:noProof/>
                 <w:webHidden/>
               </w:rPr>
-              <w:instrText xml:space="preserve"> PAGEREF _Toc524123138 \h </w:instrText>
+              <w:instrText xml:space="preserve"> PAGEREF _Toc524310126 \h </w:instrText>
             </w:r>
             <w:r>
               <w:rPr>
@@ -3025,7 +3025,7 @@
               <w:lang w:eastAsia="pt-PT" w:bidi="ar-SA"/>
             </w:rPr>
           </w:pPr>
-          <w:hyperlink w:anchor="_Toc524123139" w:history="1">
+          <w:hyperlink w:anchor="_Toc524310127" w:history="1">
             <w:r>
               <w:rPr>
                 <w:rStyle w:val="Hiperligao"/>
@@ -3070,7 +3070,7 @@
                 <w:noProof/>
                 <w:webHidden/>
               </w:rPr>
-              <w:instrText xml:space="preserve"> PAGEREF _Toc524123139 \h </w:instrText>
+              <w:instrText xml:space="preserve"> PAGEREF _Toc524310127 \h </w:instrText>
             </w:r>
             <w:r>
               <w:rPr>
@@ -3117,7 +3117,7 @@
               <w:lang w:eastAsia="pt-PT" w:bidi="ar-SA"/>
             </w:rPr>
           </w:pPr>
-          <w:hyperlink w:anchor="_Toc524123140" w:history="1">
+          <w:hyperlink w:anchor="_Toc524310128" w:history="1">
             <w:r>
               <w:rPr>
                 <w:rStyle w:val="Hiperligao"/>
@@ -3162,7 +3162,7 @@
                 <w:noProof/>
                 <w:webHidden/>
               </w:rPr>
-              <w:instrText xml:space="preserve"> PAGEREF _Toc524123140 \h </w:instrText>
+              <w:instrText xml:space="preserve"> PAGEREF _Toc524310128 \h </w:instrText>
             </w:r>
             <w:r>
               <w:rPr>
@@ -3210,7 +3210,7 @@
               <w:lang w:eastAsia="pt-PT" w:bidi="ar-SA"/>
             </w:rPr>
           </w:pPr>
-          <w:hyperlink w:anchor="_Toc524123141" w:history="1">
+          <w:hyperlink w:anchor="_Toc524310129" w:history="1">
             <w:r>
               <w:rPr>
                 <w:rStyle w:val="Hiperligao"/>
@@ -3256,7 +3256,7 @@
                 <w:noProof/>
                 <w:webHidden/>
               </w:rPr>
-              <w:instrText xml:space="preserve"> PAGEREF _Toc524123141 \h </w:instrText>
+              <w:instrText xml:space="preserve"> PAGEREF _Toc524310129 \h </w:instrText>
             </w:r>
             <w:r>
               <w:rPr>
@@ -3302,7 +3302,7 @@
               <w:lang w:eastAsia="pt-PT" w:bidi="ar-SA"/>
             </w:rPr>
           </w:pPr>
-          <w:hyperlink w:anchor="_Toc524123142" w:history="1">
+          <w:hyperlink w:anchor="_Toc524310130" w:history="1">
             <w:r>
               <w:rPr>
                 <w:rStyle w:val="Hiperligao"/>
@@ -3346,7 +3346,7 @@
                 <w:noProof/>
                 <w:webHidden/>
               </w:rPr>
-              <w:instrText xml:space="preserve"> PAGEREF _Toc524123142 \h </w:instrText>
+              <w:instrText xml:space="preserve"> PAGEREF _Toc524310130 \h </w:instrText>
             </w:r>
             <w:r>
               <w:rPr>
@@ -3393,7 +3393,7 @@
               <w:lang w:eastAsia="pt-PT" w:bidi="ar-SA"/>
             </w:rPr>
           </w:pPr>
-          <w:hyperlink w:anchor="_Toc524123143" w:history="1">
+          <w:hyperlink w:anchor="_Toc524310131" w:history="1">
             <w:r>
               <w:rPr>
                 <w:rStyle w:val="Hiperligao"/>
@@ -3438,7 +3438,7 @@
                 <w:noProof/>
                 <w:webHidden/>
               </w:rPr>
-              <w:instrText xml:space="preserve"> PAGEREF _Toc524123143 \h </w:instrText>
+              <w:instrText xml:space="preserve"> PAGEREF _Toc524310131 \h </w:instrText>
             </w:r>
             <w:r>
               <w:rPr>
@@ -3485,7 +3485,7 @@
               <w:lang w:eastAsia="pt-PT" w:bidi="ar-SA"/>
             </w:rPr>
           </w:pPr>
-          <w:hyperlink w:anchor="_Toc524123144" w:history="1">
+          <w:hyperlink w:anchor="_Toc524310132" w:history="1">
             <w:r>
               <w:rPr>
                 <w:rStyle w:val="Hiperligao"/>
@@ -3530,7 +3530,7 @@
                 <w:noProof/>
                 <w:webHidden/>
               </w:rPr>
-              <w:instrText xml:space="preserve"> PAGEREF _Toc524123144 \h </w:instrText>
+              <w:instrText xml:space="preserve"> PAGEREF _Toc524310132 \h </w:instrText>
             </w:r>
             <w:r>
               <w:rPr>
@@ -3577,7 +3577,7 @@
               <w:lang w:eastAsia="pt-PT" w:bidi="ar-SA"/>
             </w:rPr>
           </w:pPr>
-          <w:hyperlink w:anchor="_Toc524123145" w:history="1">
+          <w:hyperlink w:anchor="_Toc524310133" w:history="1">
             <w:r>
               <w:rPr>
                 <w:rStyle w:val="Hiperligao"/>
@@ -3622,7 +3622,7 @@
                 <w:noProof/>
                 <w:webHidden/>
               </w:rPr>
-              <w:instrText xml:space="preserve"> PAGEREF _Toc524123145 \h </w:instrText>
+              <w:instrText xml:space="preserve"> PAGEREF _Toc524310133 \h </w:instrText>
             </w:r>
             <w:r>
               <w:rPr>
@@ -3669,7 +3669,7 @@
               <w:lang w:eastAsia="pt-PT" w:bidi="ar-SA"/>
             </w:rPr>
           </w:pPr>
-          <w:hyperlink w:anchor="_Toc524123146" w:history="1">
+          <w:hyperlink w:anchor="_Toc524310134" w:history="1">
             <w:r>
               <w:rPr>
                 <w:rStyle w:val="Hiperligao"/>
@@ -3714,7 +3714,7 @@
                 <w:noProof/>
                 <w:webHidden/>
               </w:rPr>
-              <w:instrText xml:space="preserve"> PAGEREF _Toc524123146 \h </w:instrText>
+              <w:instrText xml:space="preserve"> PAGEREF _Toc524310134 \h </w:instrText>
             </w:r>
             <w:r>
               <w:rPr>
@@ -3760,7 +3760,7 @@
               <w:lang w:eastAsia="pt-PT" w:bidi="ar-SA"/>
             </w:rPr>
           </w:pPr>
-          <w:hyperlink w:anchor="_Toc524123147" w:history="1">
+          <w:hyperlink w:anchor="_Toc524310135" w:history="1">
             <w:r>
               <w:rPr>
                 <w:rStyle w:val="Hiperligao"/>
@@ -3804,7 +3804,7 @@
                 <w:noProof/>
                 <w:webHidden/>
               </w:rPr>
-              <w:instrText xml:space="preserve"> PAGEREF _Toc524123147 \h </w:instrText>
+              <w:instrText xml:space="preserve"> PAGEREF _Toc524310135 \h </w:instrText>
             </w:r>
             <w:r>
               <w:rPr>
@@ -3851,7 +3851,7 @@
               <w:lang w:eastAsia="pt-PT" w:bidi="ar-SA"/>
             </w:rPr>
           </w:pPr>
-          <w:hyperlink w:anchor="_Toc524123148" w:history="1">
+          <w:hyperlink w:anchor="_Toc524310136" w:history="1">
             <w:r>
               <w:rPr>
                 <w:rStyle w:val="Hiperligao"/>
@@ -3896,7 +3896,7 @@
                 <w:noProof/>
                 <w:webHidden/>
               </w:rPr>
-              <w:instrText xml:space="preserve"> PAGEREF _Toc524123148 \h </w:instrText>
+              <w:instrText xml:space="preserve"> PAGEREF _Toc524310136 \h </w:instrText>
             </w:r>
             <w:r>
               <w:rPr>
@@ -3943,7 +3943,7 @@
               <w:lang w:eastAsia="pt-PT" w:bidi="ar-SA"/>
             </w:rPr>
           </w:pPr>
-          <w:hyperlink w:anchor="_Toc524123149" w:history="1">
+          <w:hyperlink w:anchor="_Toc524310137" w:history="1">
             <w:r>
               <w:rPr>
                 <w:rStyle w:val="Hiperligao"/>
@@ -3988,7 +3988,7 @@
                 <w:noProof/>
                 <w:webHidden/>
               </w:rPr>
-              <w:instrText xml:space="preserve"> PAGEREF _Toc524123149 \h </w:instrText>
+              <w:instrText xml:space="preserve"> PAGEREF _Toc524310137 \h </w:instrText>
             </w:r>
             <w:r>
               <w:rPr>
@@ -4035,7 +4035,7 @@
               <w:lang w:eastAsia="pt-PT" w:bidi="ar-SA"/>
             </w:rPr>
           </w:pPr>
-          <w:hyperlink w:anchor="_Toc524123150" w:history="1">
+          <w:hyperlink w:anchor="_Toc524310138" w:history="1">
             <w:r>
               <w:rPr>
                 <w:rStyle w:val="Hiperligao"/>
@@ -4080,7 +4080,7 @@
                 <w:noProof/>
                 <w:webHidden/>
               </w:rPr>
-              <w:instrText xml:space="preserve"> PAGEREF _Toc524123150 \h </w:instrText>
+              <w:instrText xml:space="preserve"> PAGEREF _Toc524310138 \h </w:instrText>
             </w:r>
             <w:r>
               <w:rPr>
@@ -4127,7 +4127,7 @@
               <w:lang w:eastAsia="pt-PT" w:bidi="ar-SA"/>
             </w:rPr>
           </w:pPr>
-          <w:hyperlink w:anchor="_Toc524123151" w:history="1">
+          <w:hyperlink w:anchor="_Toc524310139" w:history="1">
             <w:r>
               <w:rPr>
                 <w:rStyle w:val="Hiperligao"/>
@@ -4172,7 +4172,7 @@
                 <w:noProof/>
                 <w:webHidden/>
               </w:rPr>
-              <w:instrText xml:space="preserve"> PAGEREF _Toc524123151 \h </w:instrText>
+              <w:instrText xml:space="preserve"> PAGEREF _Toc524310139 \h </w:instrText>
             </w:r>
             <w:r>
               <w:rPr>
@@ -4219,7 +4219,7 @@
               <w:lang w:eastAsia="pt-PT" w:bidi="ar-SA"/>
             </w:rPr>
           </w:pPr>
-          <w:hyperlink w:anchor="_Toc524123152" w:history="1">
+          <w:hyperlink w:anchor="_Toc524310140" w:history="1">
             <w:r>
               <w:rPr>
                 <w:rStyle w:val="Hiperligao"/>
@@ -4264,7 +4264,7 @@
                 <w:noProof/>
                 <w:webHidden/>
               </w:rPr>
-              <w:instrText xml:space="preserve"> PAGEREF _Toc524123152 \h </w:instrText>
+              <w:instrText xml:space="preserve"> PAGEREF _Toc524310140 \h </w:instrText>
             </w:r>
             <w:r>
               <w:rPr>
@@ -4311,7 +4311,7 @@
               <w:lang w:eastAsia="pt-PT" w:bidi="ar-SA"/>
             </w:rPr>
           </w:pPr>
-          <w:hyperlink w:anchor="_Toc524123153" w:history="1">
+          <w:hyperlink w:anchor="_Toc524310141" w:history="1">
             <w:r>
               <w:rPr>
                 <w:rStyle w:val="Hiperligao"/>
@@ -4356,7 +4356,7 @@
                 <w:noProof/>
                 <w:webHidden/>
               </w:rPr>
-              <w:instrText xml:space="preserve"> PAGEREF _Toc524123153 \h </w:instrText>
+              <w:instrText xml:space="preserve"> PAGEREF _Toc524310141 \h </w:instrText>
             </w:r>
             <w:r>
               <w:rPr>
@@ -4402,7 +4402,7 @@
               <w:lang w:eastAsia="pt-PT" w:bidi="ar-SA"/>
             </w:rPr>
           </w:pPr>
-          <w:hyperlink w:anchor="_Toc524123154" w:history="1">
+          <w:hyperlink w:anchor="_Toc524310142" w:history="1">
             <w:r>
               <w:rPr>
                 <w:rStyle w:val="Hiperligao"/>
@@ -4446,7 +4446,7 @@
                 <w:noProof/>
                 <w:webHidden/>
               </w:rPr>
-              <w:instrText xml:space="preserve"> PAGEREF _Toc524123154 \h </w:instrText>
+              <w:instrText xml:space="preserve"> PAGEREF _Toc524310142 \h </w:instrText>
             </w:r>
             <w:r>
               <w:rPr>
@@ -4492,7 +4492,7 @@
               <w:lang w:eastAsia="pt-PT" w:bidi="ar-SA"/>
             </w:rPr>
           </w:pPr>
-          <w:hyperlink w:anchor="_Toc524123155" w:history="1">
+          <w:hyperlink w:anchor="_Toc524310143" w:history="1">
             <w:r>
               <w:rPr>
                 <w:rStyle w:val="Hiperligao"/>
@@ -4519,7 +4519,7 @@
                 <w:noProof/>
                 <w:webHidden/>
               </w:rPr>
-              <w:instrText xml:space="preserve"> PAGEREF _Toc524123155 \h </w:instrText>
+              <w:instrText xml:space="preserve"> PAGEREF _Toc524310143 \h </w:instrText>
             </w:r>
             <w:r>
               <w:rPr>
@@ -4567,7 +4567,7 @@
               <w:lang w:eastAsia="pt-PT" w:bidi="ar-SA"/>
             </w:rPr>
           </w:pPr>
-          <w:hyperlink w:anchor="_Toc524123156" w:history="1">
+          <w:hyperlink w:anchor="_Toc524310144" w:history="1">
             <w:r>
               <w:rPr>
                 <w:rStyle w:val="Hiperligao"/>
@@ -4613,7 +4613,7 @@
                 <w:noProof/>
                 <w:webHidden/>
               </w:rPr>
-              <w:instrText xml:space="preserve"> PAGEREF _Toc524123156 \h </w:instrText>
+              <w:instrText xml:space="preserve"> PAGEREF _Toc524310144 \h </w:instrText>
             </w:r>
             <w:r>
               <w:rPr>
@@ -4660,7 +4660,7 @@
               <w:lang w:eastAsia="pt-PT" w:bidi="ar-SA"/>
             </w:rPr>
           </w:pPr>
-          <w:hyperlink w:anchor="_Toc524123157" w:history="1">
+          <w:hyperlink w:anchor="_Toc524310145" w:history="1">
             <w:r>
               <w:rPr>
                 <w:rStyle w:val="Hiperligao"/>
@@ -4687,7 +4687,7 @@
                 <w:noProof/>
                 <w:webHidden/>
               </w:rPr>
-              <w:instrText xml:space="preserve"> PAGEREF _Toc524123157 \h </w:instrText>
+              <w:instrText xml:space="preserve"> PAGEREF _Toc524310145 \h </w:instrText>
             </w:r>
             <w:r>
               <w:rPr>
@@ -4764,8 +4764,6 @@
         </w:rPr>
       </w:pPr>
     </w:p>
-    <w:bookmarkStart w:id="1" w:name="_GoBack"/>
-    <w:bookmarkEnd w:id="1"/>
     <w:p>
       <w:pPr>
         <w:pStyle w:val="ndicedeilustraes"/>
@@ -4800,7 +4798,7 @@
         </w:rPr>
         <w:fldChar w:fldCharType="separate"/>
       </w:r>
-      <w:hyperlink r:id="rId8" w:anchor="_Toc524123158" w:history="1">
+      <w:hyperlink r:id="rId8" w:anchor="_Toc524310146" w:history="1">
         <w:r>
           <w:rPr>
             <w:rStyle w:val="Hiperligao"/>
@@ -4827,7 +4825,7 @@
             <w:noProof/>
             <w:webHidden/>
           </w:rPr>
-          <w:instrText xml:space="preserve"> PAGEREF _Toc524123158 \h </w:instrText>
+          <w:instrText xml:space="preserve"> PAGEREF _Toc524310146 \h </w:instrText>
         </w:r>
         <w:r>
           <w:rPr>
@@ -4857,6 +4855,8 @@
           <w:fldChar w:fldCharType="end"/>
         </w:r>
       </w:hyperlink>
+      <w:bookmarkStart w:id="1" w:name="_GoBack"/>
+      <w:bookmarkEnd w:id="1"/>
     </w:p>
     <w:p>
       <w:pPr>
@@ -4871,7 +4871,7 @@
           <w:lang w:eastAsia="pt-PT" w:bidi="ar-SA"/>
         </w:rPr>
       </w:pPr>
-      <w:hyperlink r:id="rId9" w:anchor="_Toc524123159" w:history="1">
+      <w:hyperlink r:id="rId9" w:anchor="_Toc524310147" w:history="1">
         <w:r>
           <w:rPr>
             <w:rStyle w:val="Hiperligao"/>
@@ -4898,7 +4898,7 @@
             <w:noProof/>
             <w:webHidden/>
           </w:rPr>
-          <w:instrText xml:space="preserve"> PAGEREF _Toc524123159 \h </w:instrText>
+          <w:instrText xml:space="preserve"> PAGEREF _Toc524310147 \h </w:instrText>
         </w:r>
         <w:r>
           <w:rPr>
@@ -4942,7 +4942,7 @@
           <w:lang w:eastAsia="pt-PT" w:bidi="ar-SA"/>
         </w:rPr>
       </w:pPr>
-      <w:hyperlink r:id="rId10" w:anchor="_Toc524123160" w:history="1">
+      <w:hyperlink r:id="rId10" w:anchor="_Toc524310148" w:history="1">
         <w:r>
           <w:rPr>
             <w:rStyle w:val="Hiperligao"/>
@@ -4969,7 +4969,7 @@
             <w:noProof/>
             <w:webHidden/>
           </w:rPr>
-          <w:instrText xml:space="preserve"> PAGEREF _Toc524123160 \h </w:instrText>
+          <w:instrText xml:space="preserve"> PAGEREF _Toc524310148 \h </w:instrText>
         </w:r>
         <w:r>
           <w:rPr>
@@ -5013,7 +5013,7 @@
           <w:lang w:eastAsia="pt-PT" w:bidi="ar-SA"/>
         </w:rPr>
       </w:pPr>
-      <w:hyperlink r:id="rId11" w:anchor="_Toc524123161" w:history="1">
+      <w:hyperlink r:id="rId11" w:anchor="_Toc524310149" w:history="1">
         <w:r>
           <w:rPr>
             <w:rStyle w:val="Hiperligao"/>
@@ -5040,7 +5040,7 @@
             <w:noProof/>
             <w:webHidden/>
           </w:rPr>
-          <w:instrText xml:space="preserve"> PAGEREF _Toc524123161 \h </w:instrText>
+          <w:instrText xml:space="preserve"> PAGEREF _Toc524310149 \h </w:instrText>
         </w:r>
         <w:r>
           <w:rPr>
@@ -5084,7 +5084,7 @@
           <w:lang w:eastAsia="pt-PT" w:bidi="ar-SA"/>
         </w:rPr>
       </w:pPr>
-      <w:hyperlink r:id="rId12" w:anchor="_Toc524123162" w:history="1">
+      <w:hyperlink r:id="rId12" w:anchor="_Toc524310150" w:history="1">
         <w:r>
           <w:rPr>
             <w:rStyle w:val="Hiperligao"/>
@@ -5111,7 +5111,7 @@
             <w:noProof/>
             <w:webHidden/>
           </w:rPr>
-          <w:instrText xml:space="preserve"> PAGEREF _Toc524123162 \h </w:instrText>
+          <w:instrText xml:space="preserve"> PAGEREF _Toc524310150 \h </w:instrText>
         </w:r>
         <w:r>
           <w:rPr>
@@ -5155,7 +5155,7 @@
           <w:lang w:eastAsia="pt-PT" w:bidi="ar-SA"/>
         </w:rPr>
       </w:pPr>
-      <w:hyperlink r:id="rId13" w:anchor="_Toc524123163" w:history="1">
+      <w:hyperlink r:id="rId13" w:anchor="_Toc524310151" w:history="1">
         <w:r>
           <w:rPr>
             <w:rStyle w:val="Hiperligao"/>
@@ -5182,7 +5182,7 @@
             <w:noProof/>
             <w:webHidden/>
           </w:rPr>
-          <w:instrText xml:space="preserve"> PAGEREF _Toc524123163 \h </w:instrText>
+          <w:instrText xml:space="preserve"> PAGEREF _Toc524310151 \h </w:instrText>
         </w:r>
         <w:r>
           <w:rPr>
@@ -5226,7 +5226,7 @@
           <w:lang w:eastAsia="pt-PT" w:bidi="ar-SA"/>
         </w:rPr>
       </w:pPr>
-      <w:hyperlink r:id="rId14" w:anchor="_Toc524123164" w:history="1">
+      <w:hyperlink r:id="rId14" w:anchor="_Toc524310152" w:history="1">
         <w:r>
           <w:rPr>
             <w:rStyle w:val="Hiperligao"/>
@@ -5253,7 +5253,7 @@
             <w:noProof/>
             <w:webHidden/>
           </w:rPr>
-          <w:instrText xml:space="preserve"> PAGEREF _Toc524123164 \h </w:instrText>
+          <w:instrText xml:space="preserve"> PAGEREF _Toc524310152 \h </w:instrText>
         </w:r>
         <w:r>
           <w:rPr>
@@ -5297,7 +5297,7 @@
           <w:lang w:eastAsia="pt-PT" w:bidi="ar-SA"/>
         </w:rPr>
       </w:pPr>
-      <w:hyperlink r:id="rId15" w:anchor="_Toc524123165" w:history="1">
+      <w:hyperlink r:id="rId15" w:anchor="_Toc524310153" w:history="1">
         <w:r>
           <w:rPr>
             <w:rStyle w:val="Hiperligao"/>
@@ -5324,7 +5324,7 @@
             <w:noProof/>
             <w:webHidden/>
           </w:rPr>
-          <w:instrText xml:space="preserve"> PAGEREF _Toc524123165 \h </w:instrText>
+          <w:instrText xml:space="preserve"> PAGEREF _Toc524310153 \h </w:instrText>
         </w:r>
         <w:r>
           <w:rPr>
@@ -5368,7 +5368,7 @@
           <w:lang w:eastAsia="pt-PT" w:bidi="ar-SA"/>
         </w:rPr>
       </w:pPr>
-      <w:hyperlink r:id="rId16" w:anchor="_Toc524123166" w:history="1">
+      <w:hyperlink r:id="rId16" w:anchor="_Toc524310154" w:history="1">
         <w:r>
           <w:rPr>
             <w:rStyle w:val="Hiperligao"/>
@@ -5395,7 +5395,7 @@
             <w:noProof/>
             <w:webHidden/>
           </w:rPr>
-          <w:instrText xml:space="preserve"> PAGEREF _Toc524123166 \h </w:instrText>
+          <w:instrText xml:space="preserve"> PAGEREF _Toc524310154 \h </w:instrText>
         </w:r>
         <w:r>
           <w:rPr>
@@ -5439,7 +5439,7 @@
           <w:lang w:eastAsia="pt-PT" w:bidi="ar-SA"/>
         </w:rPr>
       </w:pPr>
-      <w:hyperlink r:id="rId17" w:anchor="_Toc524123167" w:history="1">
+      <w:hyperlink r:id="rId17" w:anchor="_Toc524310155" w:history="1">
         <w:r>
           <w:rPr>
             <w:rStyle w:val="Hiperligao"/>
@@ -5466,7 +5466,7 @@
             <w:noProof/>
             <w:webHidden/>
           </w:rPr>
-          <w:instrText xml:space="preserve"> PAGEREF _Toc524123167 \h </w:instrText>
+          <w:instrText xml:space="preserve"> PAGEREF _Toc524310155 \h </w:instrText>
         </w:r>
         <w:r>
           <w:rPr>
@@ -5510,7 +5510,7 @@
           <w:lang w:eastAsia="pt-PT" w:bidi="ar-SA"/>
         </w:rPr>
       </w:pPr>
-      <w:hyperlink r:id="rId18" w:anchor="_Toc524123168" w:history="1">
+      <w:hyperlink r:id="rId18" w:anchor="_Toc524310156" w:history="1">
         <w:r>
           <w:rPr>
             <w:rStyle w:val="Hiperligao"/>
@@ -5537,7 +5537,7 @@
             <w:noProof/>
             <w:webHidden/>
           </w:rPr>
-          <w:instrText xml:space="preserve"> PAGEREF _Toc524123168 \h </w:instrText>
+          <w:instrText xml:space="preserve"> PAGEREF _Toc524310156 \h </w:instrText>
         </w:r>
         <w:r>
           <w:rPr>
@@ -5581,7 +5581,7 @@
           <w:lang w:eastAsia="pt-PT" w:bidi="ar-SA"/>
         </w:rPr>
       </w:pPr>
-      <w:hyperlink r:id="rId19" w:anchor="_Toc524123169" w:history="1">
+      <w:hyperlink r:id="rId19" w:anchor="_Toc524310157" w:history="1">
         <w:r>
           <w:rPr>
             <w:rStyle w:val="Hiperligao"/>
@@ -5608,7 +5608,7 @@
             <w:noProof/>
             <w:webHidden/>
           </w:rPr>
-          <w:instrText xml:space="preserve"> PAGEREF _Toc524123169 \h </w:instrText>
+          <w:instrText xml:space="preserve"> PAGEREF _Toc524310157 \h </w:instrText>
         </w:r>
         <w:r>
           <w:rPr>
@@ -5652,7 +5652,7 @@
           <w:lang w:eastAsia="pt-PT" w:bidi="ar-SA"/>
         </w:rPr>
       </w:pPr>
-      <w:hyperlink r:id="rId20" w:anchor="_Toc524123170" w:history="1">
+      <w:hyperlink r:id="rId20" w:anchor="_Toc524310158" w:history="1">
         <w:r>
           <w:rPr>
             <w:rStyle w:val="Hiperligao"/>
@@ -5679,7 +5679,7 @@
             <w:noProof/>
             <w:webHidden/>
           </w:rPr>
-          <w:instrText xml:space="preserve"> PAGEREF _Toc524123170 \h </w:instrText>
+          <w:instrText xml:space="preserve"> PAGEREF _Toc524310158 \h </w:instrText>
         </w:r>
         <w:r>
           <w:rPr>
@@ -5723,7 +5723,7 @@
           <w:lang w:eastAsia="pt-PT" w:bidi="ar-SA"/>
         </w:rPr>
       </w:pPr>
-      <w:hyperlink r:id="rId21" w:anchor="_Toc524123171" w:history="1">
+      <w:hyperlink r:id="rId21" w:anchor="_Toc524310159" w:history="1">
         <w:r>
           <w:rPr>
             <w:rStyle w:val="Hiperligao"/>
@@ -5750,7 +5750,7 @@
             <w:noProof/>
             <w:webHidden/>
           </w:rPr>
-          <w:instrText xml:space="preserve"> PAGEREF _Toc524123171 \h </w:instrText>
+          <w:instrText xml:space="preserve"> PAGEREF _Toc524310159 \h </w:instrText>
         </w:r>
         <w:r>
           <w:rPr>
@@ -5794,7 +5794,7 @@
           <w:lang w:eastAsia="pt-PT" w:bidi="ar-SA"/>
         </w:rPr>
       </w:pPr>
-      <w:hyperlink r:id="rId22" w:anchor="_Toc524123172" w:history="1">
+      <w:hyperlink r:id="rId22" w:anchor="_Toc524310160" w:history="1">
         <w:r>
           <w:rPr>
             <w:rStyle w:val="Hiperligao"/>
@@ -5821,7 +5821,7 @@
             <w:noProof/>
             <w:webHidden/>
           </w:rPr>
-          <w:instrText xml:space="preserve"> PAGEREF _Toc524123172 \h </w:instrText>
+          <w:instrText xml:space="preserve"> PAGEREF _Toc524310160 \h </w:instrText>
         </w:r>
         <w:r>
           <w:rPr>
@@ -5865,7 +5865,7 @@
           <w:lang w:eastAsia="pt-PT" w:bidi="ar-SA"/>
         </w:rPr>
       </w:pPr>
-      <w:hyperlink r:id="rId23" w:anchor="_Toc524123173" w:history="1">
+      <w:hyperlink r:id="rId23" w:anchor="_Toc524310161" w:history="1">
         <w:r>
           <w:rPr>
             <w:rStyle w:val="Hiperligao"/>
@@ -5892,7 +5892,7 @@
             <w:noProof/>
             <w:webHidden/>
           </w:rPr>
-          <w:instrText xml:space="preserve"> PAGEREF _Toc524123173 \h </w:instrText>
+          <w:instrText xml:space="preserve"> PAGEREF _Toc524310161 \h </w:instrText>
         </w:r>
         <w:r>
           <w:rPr>
@@ -5936,7 +5936,7 @@
           <w:lang w:eastAsia="pt-PT" w:bidi="ar-SA"/>
         </w:rPr>
       </w:pPr>
-      <w:hyperlink r:id="rId24" w:anchor="_Toc524123174" w:history="1">
+      <w:hyperlink r:id="rId24" w:anchor="_Toc524310162" w:history="1">
         <w:r>
           <w:rPr>
             <w:rStyle w:val="Hiperligao"/>
@@ -5963,7 +5963,7 @@
             <w:noProof/>
             <w:webHidden/>
           </w:rPr>
-          <w:instrText xml:space="preserve"> PAGEREF _Toc524123174 \h </w:instrText>
+          <w:instrText xml:space="preserve"> PAGEREF _Toc524310162 \h </w:instrText>
         </w:r>
         <w:r>
           <w:rPr>
@@ -6007,7 +6007,7 @@
           <w:lang w:eastAsia="pt-PT" w:bidi="ar-SA"/>
         </w:rPr>
       </w:pPr>
-      <w:hyperlink r:id="rId25" w:anchor="_Toc524123175" w:history="1">
+      <w:hyperlink r:id="rId25" w:anchor="_Toc524310163" w:history="1">
         <w:r>
           <w:rPr>
             <w:rStyle w:val="Hiperligao"/>
@@ -6034,7 +6034,7 @@
             <w:noProof/>
             <w:webHidden/>
           </w:rPr>
-          <w:instrText xml:space="preserve"> PAGEREF _Toc524123175 \h </w:instrText>
+          <w:instrText xml:space="preserve"> PAGEREF _Toc524310163 \h </w:instrText>
         </w:r>
         <w:r>
           <w:rPr>
@@ -6078,7 +6078,7 @@
           <w:lang w:eastAsia="pt-PT" w:bidi="ar-SA"/>
         </w:rPr>
       </w:pPr>
-      <w:hyperlink r:id="rId26" w:anchor="_Toc524123176" w:history="1">
+      <w:hyperlink r:id="rId26" w:anchor="_Toc524310164" w:history="1">
         <w:r>
           <w:rPr>
             <w:rStyle w:val="Hiperligao"/>
@@ -6105,7 +6105,7 @@
             <w:noProof/>
             <w:webHidden/>
           </w:rPr>
-          <w:instrText xml:space="preserve"> PAGEREF _Toc524123176 \h </w:instrText>
+          <w:instrText xml:space="preserve"> PAGEREF _Toc524310164 \h </w:instrText>
         </w:r>
         <w:r>
           <w:rPr>
@@ -6149,7 +6149,7 @@
           <w:lang w:eastAsia="pt-PT" w:bidi="ar-SA"/>
         </w:rPr>
       </w:pPr>
-      <w:hyperlink r:id="rId27" w:anchor="_Toc524123177" w:history="1">
+      <w:hyperlink r:id="rId27" w:anchor="_Toc524310165" w:history="1">
         <w:r>
           <w:rPr>
             <w:rStyle w:val="Hiperligao"/>
@@ -6176,7 +6176,7 @@
             <w:noProof/>
             <w:webHidden/>
           </w:rPr>
-          <w:instrText xml:space="preserve"> PAGEREF _Toc524123177 \h </w:instrText>
+          <w:instrText xml:space="preserve"> PAGEREF _Toc524310165 \h </w:instrText>
         </w:r>
         <w:r>
           <w:rPr>
@@ -6220,7 +6220,7 @@
           <w:lang w:eastAsia="pt-PT" w:bidi="ar-SA"/>
         </w:rPr>
       </w:pPr>
-      <w:hyperlink r:id="rId28" w:anchor="_Toc524123178" w:history="1">
+      <w:hyperlink r:id="rId28" w:anchor="_Toc524310166" w:history="1">
         <w:r>
           <w:rPr>
             <w:rStyle w:val="Hiperligao"/>
@@ -6247,7 +6247,7 @@
             <w:noProof/>
             <w:webHidden/>
           </w:rPr>
-          <w:instrText xml:space="preserve"> PAGEREF _Toc524123178 \h </w:instrText>
+          <w:instrText xml:space="preserve"> PAGEREF _Toc524310166 \h </w:instrText>
         </w:r>
         <w:r>
           <w:rPr>
@@ -6291,7 +6291,7 @@
           <w:lang w:eastAsia="pt-PT" w:bidi="ar-SA"/>
         </w:rPr>
       </w:pPr>
-      <w:hyperlink r:id="rId29" w:anchor="_Toc524123179" w:history="1">
+      <w:hyperlink r:id="rId29" w:anchor="_Toc524310167" w:history="1">
         <w:r>
           <w:rPr>
             <w:rStyle w:val="Hiperligao"/>
@@ -6318,7 +6318,7 @@
             <w:noProof/>
             <w:webHidden/>
           </w:rPr>
-          <w:instrText xml:space="preserve"> PAGEREF _Toc524123179 \h </w:instrText>
+          <w:instrText xml:space="preserve"> PAGEREF _Toc524310167 \h </w:instrText>
         </w:r>
         <w:r>
           <w:rPr>
@@ -6362,7 +6362,7 @@
           <w:lang w:eastAsia="pt-PT" w:bidi="ar-SA"/>
         </w:rPr>
       </w:pPr>
-      <w:hyperlink r:id="rId30" w:anchor="_Toc524123180" w:history="1">
+      <w:hyperlink r:id="rId30" w:anchor="_Toc524310168" w:history="1">
         <w:r>
           <w:rPr>
             <w:rStyle w:val="Hiperligao"/>
@@ -6389,7 +6389,7 @@
             <w:noProof/>
             <w:webHidden/>
           </w:rPr>
-          <w:instrText xml:space="preserve"> PAGEREF _Toc524123180 \h </w:instrText>
+          <w:instrText xml:space="preserve"> PAGEREF _Toc524310168 \h </w:instrText>
         </w:r>
         <w:r>
           <w:rPr>
@@ -6433,7 +6433,7 @@
           <w:lang w:eastAsia="pt-PT" w:bidi="ar-SA"/>
         </w:rPr>
       </w:pPr>
-      <w:hyperlink r:id="rId31" w:anchor="_Toc524123181" w:history="1">
+      <w:hyperlink r:id="rId31" w:anchor="_Toc524310169" w:history="1">
         <w:r>
           <w:rPr>
             <w:rStyle w:val="Hiperligao"/>
@@ -6460,7 +6460,7 @@
             <w:noProof/>
             <w:webHidden/>
           </w:rPr>
-          <w:instrText xml:space="preserve"> PAGEREF _Toc524123181 \h </w:instrText>
+          <w:instrText xml:space="preserve"> PAGEREF _Toc524310169 \h </w:instrText>
         </w:r>
         <w:r>
           <w:rPr>
@@ -6504,7 +6504,7 @@
           <w:lang w:eastAsia="pt-PT" w:bidi="ar-SA"/>
         </w:rPr>
       </w:pPr>
-      <w:hyperlink r:id="rId32" w:anchor="_Toc524123182" w:history="1">
+      <w:hyperlink r:id="rId32" w:anchor="_Toc524310170" w:history="1">
         <w:r>
           <w:rPr>
             <w:rStyle w:val="Hiperligao"/>
@@ -6531,7 +6531,7 @@
             <w:noProof/>
             <w:webHidden/>
           </w:rPr>
-          <w:instrText xml:space="preserve"> PAGEREF _Toc524123182 \h </w:instrText>
+          <w:instrText xml:space="preserve"> PAGEREF _Toc524310170 \h </w:instrText>
         </w:r>
         <w:r>
           <w:rPr>
@@ -6575,7 +6575,7 @@
           <w:lang w:eastAsia="pt-PT" w:bidi="ar-SA"/>
         </w:rPr>
       </w:pPr>
-      <w:hyperlink r:id="rId33" w:anchor="_Toc524123183" w:history="1">
+      <w:hyperlink r:id="rId33" w:anchor="_Toc524310171" w:history="1">
         <w:r>
           <w:rPr>
             <w:rStyle w:val="Hiperligao"/>
@@ -6602,7 +6602,7 @@
             <w:noProof/>
             <w:webHidden/>
           </w:rPr>
-          <w:instrText xml:space="preserve"> PAGEREF _Toc524123183 \h </w:instrText>
+          <w:instrText xml:space="preserve"> PAGEREF _Toc524310171 \h </w:instrText>
         </w:r>
         <w:r>
           <w:rPr>
@@ -6646,7 +6646,7 @@
           <w:lang w:eastAsia="pt-PT" w:bidi="ar-SA"/>
         </w:rPr>
       </w:pPr>
-      <w:hyperlink r:id="rId34" w:anchor="_Toc524123184" w:history="1">
+      <w:hyperlink r:id="rId34" w:anchor="_Toc524310172" w:history="1">
         <w:r>
           <w:rPr>
             <w:rStyle w:val="Hiperligao"/>
@@ -6673,7 +6673,7 @@
             <w:noProof/>
             <w:webHidden/>
           </w:rPr>
-          <w:instrText xml:space="preserve"> PAGEREF _Toc524123184 \h </w:instrText>
+          <w:instrText xml:space="preserve"> PAGEREF _Toc524310172 \h </w:instrText>
         </w:r>
         <w:r>
           <w:rPr>
@@ -6717,7 +6717,7 @@
           <w:lang w:eastAsia="pt-PT" w:bidi="ar-SA"/>
         </w:rPr>
       </w:pPr>
-      <w:hyperlink r:id="rId35" w:anchor="_Toc524123185" w:history="1">
+      <w:hyperlink r:id="rId35" w:anchor="_Toc524310173" w:history="1">
         <w:r>
           <w:rPr>
             <w:rStyle w:val="Hiperligao"/>
@@ -6744,7 +6744,7 @@
             <w:noProof/>
             <w:webHidden/>
           </w:rPr>
-          <w:instrText xml:space="preserve"> PAGEREF _Toc524123185 \h </w:instrText>
+          <w:instrText xml:space="preserve"> PAGEREF _Toc524310173 \h </w:instrText>
         </w:r>
         <w:r>
           <w:rPr>
@@ -6788,7 +6788,7 @@
           <w:lang w:eastAsia="pt-PT" w:bidi="ar-SA"/>
         </w:rPr>
       </w:pPr>
-      <w:hyperlink r:id="rId36" w:anchor="_Toc524123186" w:history="1">
+      <w:hyperlink r:id="rId36" w:anchor="_Toc524310174" w:history="1">
         <w:r>
           <w:rPr>
             <w:rStyle w:val="Hiperligao"/>
@@ -6815,7 +6815,7 @@
             <w:noProof/>
             <w:webHidden/>
           </w:rPr>
-          <w:instrText xml:space="preserve"> PAGEREF _Toc524123186 \h </w:instrText>
+          <w:instrText xml:space="preserve"> PAGEREF _Toc524310174 \h </w:instrText>
         </w:r>
         <w:r>
           <w:rPr>
@@ -6859,7 +6859,7 @@
           <w:lang w:eastAsia="pt-PT" w:bidi="ar-SA"/>
         </w:rPr>
       </w:pPr>
-      <w:hyperlink r:id="rId37" w:anchor="_Toc524123187" w:history="1">
+      <w:hyperlink r:id="rId37" w:anchor="_Toc524310175" w:history="1">
         <w:r>
           <w:rPr>
             <w:rStyle w:val="Hiperligao"/>
@@ -6886,7 +6886,7 @@
             <w:noProof/>
             <w:webHidden/>
           </w:rPr>
-          <w:instrText xml:space="preserve"> PAGEREF _Toc524123187 \h </w:instrText>
+          <w:instrText xml:space="preserve"> PAGEREF _Toc524310175 \h </w:instrText>
         </w:r>
         <w:r>
           <w:rPr>
@@ -6930,7 +6930,7 @@
           <w:lang w:eastAsia="pt-PT" w:bidi="ar-SA"/>
         </w:rPr>
       </w:pPr>
-      <w:hyperlink r:id="rId38" w:anchor="_Toc524123188" w:history="1">
+      <w:hyperlink r:id="rId38" w:anchor="_Toc524310176" w:history="1">
         <w:r>
           <w:rPr>
             <w:rStyle w:val="Hiperligao"/>
@@ -6957,7 +6957,7 @@
             <w:noProof/>
             <w:webHidden/>
           </w:rPr>
-          <w:instrText xml:space="preserve"> PAGEREF _Toc524123188 \h </w:instrText>
+          <w:instrText xml:space="preserve"> PAGEREF _Toc524310176 \h </w:instrText>
         </w:r>
         <w:r>
           <w:rPr>
@@ -7001,7 +7001,7 @@
           <w:lang w:eastAsia="pt-PT" w:bidi="ar-SA"/>
         </w:rPr>
       </w:pPr>
-      <w:hyperlink r:id="rId39" w:anchor="_Toc524123189" w:history="1">
+      <w:hyperlink r:id="rId39" w:anchor="_Toc524310177" w:history="1">
         <w:r>
           <w:rPr>
             <w:rStyle w:val="Hiperligao"/>
@@ -7028,7 +7028,7 @@
             <w:noProof/>
             <w:webHidden/>
           </w:rPr>
-          <w:instrText xml:space="preserve"> PAGEREF _Toc524123189 \h </w:instrText>
+          <w:instrText xml:space="preserve"> PAGEREF _Toc524310177 \h </w:instrText>
         </w:r>
         <w:r>
           <w:rPr>
@@ -7072,7 +7072,7 @@
           <w:lang w:eastAsia="pt-PT" w:bidi="ar-SA"/>
         </w:rPr>
       </w:pPr>
-      <w:hyperlink r:id="rId40" w:anchor="_Toc524123190" w:history="1">
+      <w:hyperlink r:id="rId40" w:anchor="_Toc524310178" w:history="1">
         <w:r>
           <w:rPr>
             <w:rStyle w:val="Hiperligao"/>
@@ -7099,7 +7099,7 @@
             <w:noProof/>
             <w:webHidden/>
           </w:rPr>
-          <w:instrText xml:space="preserve"> PAGEREF _Toc524123190 \h </w:instrText>
+          <w:instrText xml:space="preserve"> PAGEREF _Toc524310178 \h </w:instrText>
         </w:r>
         <w:r>
           <w:rPr>
@@ -7149,7 +7149,7 @@
         </w:numPr>
         <w:ind w:left="360"/>
       </w:pPr>
-      <w:bookmarkStart w:id="2" w:name="_Toc524123123"/>
+      <w:bookmarkStart w:id="2" w:name="_Toc524310111"/>
       <w:r>
         <w:lastRenderedPageBreak/>
         <w:t>Introdução</w:t>
@@ -7357,7 +7357,7 @@
           <w:numId w:val="22"/>
         </w:numPr>
       </w:pPr>
-      <w:bookmarkStart w:id="3" w:name="_Toc524123124"/>
+      <w:bookmarkStart w:id="3" w:name="_Toc524310112"/>
       <w:r>
         <w:lastRenderedPageBreak/>
         <w:t>Enquadramento Teórico</w:t>
@@ -7463,7 +7463,7 @@
       <w:pPr>
         <w:pStyle w:val="Ttulo2"/>
       </w:pPr>
-      <w:bookmarkStart w:id="4" w:name="_Toc524123125"/>
+      <w:bookmarkStart w:id="4" w:name="_Toc524310113"/>
       <w:r>
         <w:lastRenderedPageBreak/>
         <w:t>Arquitetura da A</w:t>
@@ -7558,7 +7558,7 @@
                               </w:rPr>
                             </w:pPr>
                             <w:bookmarkStart w:id="5" w:name="_Ref523929243"/>
-                            <w:bookmarkStart w:id="6" w:name="_Toc524123158"/>
+                            <w:bookmarkStart w:id="6" w:name="_Toc524310146"/>
                             <w:r>
                               <w:t xml:space="preserve">Figura </w:t>
                             </w:r>
@@ -7631,7 +7631,7 @@
                         </w:rPr>
                       </w:pPr>
                       <w:bookmarkStart w:id="7" w:name="_Ref523929243"/>
-                      <w:bookmarkStart w:id="8" w:name="_Toc524123158"/>
+                      <w:bookmarkStart w:id="8" w:name="_Toc524310146"/>
                       <w:r>
                         <w:t xml:space="preserve">Figura </w:t>
                       </w:r>
@@ -7912,7 +7912,7 @@
                               </w:rPr>
                             </w:pPr>
                             <w:bookmarkStart w:id="9" w:name="_Ref523929254"/>
-                            <w:bookmarkStart w:id="10" w:name="_Toc524123159"/>
+                            <w:bookmarkStart w:id="10" w:name="_Toc524310147"/>
                             <w:r>
                               <w:t xml:space="preserve">Figura </w:t>
                             </w:r>
@@ -7981,7 +7981,7 @@
                         </w:rPr>
                       </w:pPr>
                       <w:bookmarkStart w:id="11" w:name="_Ref523929254"/>
-                      <w:bookmarkStart w:id="12" w:name="_Toc524123159"/>
+                      <w:bookmarkStart w:id="12" w:name="_Toc524310147"/>
                       <w:r>
                         <w:t xml:space="preserve">Figura </w:t>
                       </w:r>
@@ -8223,7 +8223,7 @@
                               </w:rPr>
                             </w:pPr>
                             <w:bookmarkStart w:id="13" w:name="_Ref523929276"/>
-                            <w:bookmarkStart w:id="14" w:name="_Toc524123160"/>
+                            <w:bookmarkStart w:id="14" w:name="_Toc524310148"/>
                             <w:r>
                               <w:t xml:space="preserve">Figura </w:t>
                             </w:r>
@@ -8292,7 +8292,7 @@
                         </w:rPr>
                       </w:pPr>
                       <w:bookmarkStart w:id="15" w:name="_Ref523929276"/>
-                      <w:bookmarkStart w:id="16" w:name="_Toc524123160"/>
+                      <w:bookmarkStart w:id="16" w:name="_Toc524310148"/>
                       <w:r>
                         <w:t xml:space="preserve">Figura </w:t>
                       </w:r>
@@ -8503,7 +8503,7 @@
                                 <w:szCs w:val="20"/>
                               </w:rPr>
                             </w:pPr>
-                            <w:bookmarkStart w:id="17" w:name="_Toc524123161"/>
+                            <w:bookmarkStart w:id="17" w:name="_Toc524310149"/>
                             <w:r>
                               <w:t xml:space="preserve">Figura </w:t>
                             </w:r>
@@ -8570,7 +8570,7 @@
                           <w:szCs w:val="20"/>
                         </w:rPr>
                       </w:pPr>
-                      <w:bookmarkStart w:id="18" w:name="_Toc524123161"/>
+                      <w:bookmarkStart w:id="18" w:name="_Toc524310149"/>
                       <w:r>
                         <w:t xml:space="preserve">Figura </w:t>
                       </w:r>
@@ -8730,7 +8730,7 @@
                               </w:rPr>
                             </w:pPr>
                             <w:bookmarkStart w:id="19" w:name="_Ref523929531"/>
-                            <w:bookmarkStart w:id="20" w:name="_Toc524123162"/>
+                            <w:bookmarkStart w:id="20" w:name="_Toc524310150"/>
                             <w:r>
                               <w:t xml:space="preserve">Figura </w:t>
                             </w:r>
@@ -8805,7 +8805,7 @@
                         </w:rPr>
                       </w:pPr>
                       <w:bookmarkStart w:id="21" w:name="_Ref523929531"/>
-                      <w:bookmarkStart w:id="22" w:name="_Toc524123162"/>
+                      <w:bookmarkStart w:id="22" w:name="_Toc524310150"/>
                       <w:r>
                         <w:t xml:space="preserve">Figura </w:t>
                       </w:r>
@@ -8944,26 +8944,10 @@
         <w:fldChar w:fldCharType="end"/>
       </w:r>
       <w:r>
-        <w:fldChar w:fldCharType="begin"/>
-      </w:r>
-      <w:r>
-        <w:instrText xml:space="preserve"> REF _Ref523792190 \h </w:instrText>
-      </w:r>
-      <w:r>
-        <w:fldChar w:fldCharType="separate"/>
-      </w:r>
-      <w:r>
-        <w:rPr>
-          <w:b/>
-          <w:bCs/>
-        </w:rPr>
-        <w:t>Erro! A origem da referência não foi encontrada.</w:t>
-      </w:r>
-      <w:r>
-        <w:fldChar w:fldCharType="end"/>
-      </w:r>
-      <w:r>
-        <w:t xml:space="preserve"> apresenta a arquitetura geral </w:t>
+        <w:t xml:space="preserve"> </w:t>
+      </w:r>
+      <w:r>
+        <w:t xml:space="preserve">apresenta a arquitetura geral </w:t>
       </w:r>
       <w:r>
         <w:t>do Sistema Nacional de Controlo de Velocidade</w:t>
@@ -9259,7 +9243,7 @@
                               </w:rPr>
                             </w:pPr>
                             <w:bookmarkStart w:id="23" w:name="_Ref523929981"/>
-                            <w:bookmarkStart w:id="24" w:name="_Toc524123163"/>
+                            <w:bookmarkStart w:id="24" w:name="_Toc524310151"/>
                             <w:r>
                               <w:t xml:space="preserve">Figura </w:t>
                             </w:r>
@@ -9328,7 +9312,7 @@
                         </w:rPr>
                       </w:pPr>
                       <w:bookmarkStart w:id="25" w:name="_Ref523929981"/>
-                      <w:bookmarkStart w:id="26" w:name="_Toc524123163"/>
+                      <w:bookmarkStart w:id="26" w:name="_Toc524310151"/>
                       <w:r>
                         <w:t xml:space="preserve">Figura </w:t>
                       </w:r>
@@ -9381,7 +9365,7 @@
       <w:pPr>
         <w:pStyle w:val="Ttulo2"/>
       </w:pPr>
-      <w:bookmarkStart w:id="27" w:name="_Toc524123126"/>
+      <w:bookmarkStart w:id="27" w:name="_Toc524310114"/>
       <w:r>
         <w:t>Abordagem Tecnológica e Aspetos</w:t>
       </w:r>
@@ -9442,7 +9426,7 @@
       <w:pPr>
         <w:pStyle w:val="Ttulo3"/>
       </w:pPr>
-      <w:bookmarkStart w:id="29" w:name="_Toc524123127"/>
+      <w:bookmarkStart w:id="29" w:name="_Toc524310115"/>
       <w:r>
         <w:t>Módulo</w:t>
       </w:r>
@@ -9763,7 +9747,7 @@
       <w:pPr>
         <w:pStyle w:val="Ttulo3"/>
       </w:pPr>
-      <w:bookmarkStart w:id="31" w:name="_Toc524123128"/>
+      <w:bookmarkStart w:id="31" w:name="_Toc524310116"/>
       <w:r>
         <w:t>Camada de negócio</w:t>
       </w:r>
@@ -10017,7 +10001,7 @@
       <w:bookmarkStart w:id="32" w:name="_Toc512888607"/>
       <w:bookmarkStart w:id="33" w:name="_Toc515111329"/>
       <w:bookmarkStart w:id="34" w:name="_Toc519522235"/>
-      <w:bookmarkStart w:id="35" w:name="_Toc524123129"/>
+      <w:bookmarkStart w:id="35" w:name="_Toc524310117"/>
       <w:r>
         <w:t>Camada de dados</w:t>
       </w:r>
@@ -10383,7 +10367,7 @@
       <w:bookmarkStart w:id="36" w:name="_Toc512888609"/>
       <w:bookmarkStart w:id="37" w:name="_Toc515111331"/>
       <w:bookmarkStart w:id="38" w:name="_Toc519522236"/>
-      <w:bookmarkStart w:id="39" w:name="_Toc524123130"/>
+      <w:bookmarkStart w:id="39" w:name="_Toc524310118"/>
       <w:r>
         <w:lastRenderedPageBreak/>
         <w:t>Camada Cliente</w:t>
@@ -10700,7 +10684,7 @@
       <w:pPr>
         <w:pStyle w:val="Ttulo1"/>
       </w:pPr>
-      <w:bookmarkStart w:id="40" w:name="_Toc524123131"/>
+      <w:bookmarkStart w:id="40" w:name="_Toc524310119"/>
       <w:r>
         <w:lastRenderedPageBreak/>
         <w:t>Arquitetura</w:t>
@@ -10736,7 +10720,7 @@
           <w:numId w:val="23"/>
         </w:numPr>
       </w:pPr>
-      <w:bookmarkStart w:id="41" w:name="_Toc524123132"/>
+      <w:bookmarkStart w:id="41" w:name="_Toc524310120"/>
       <w:r>
         <w:t>Arquitetura SINCRO Mobile</w:t>
       </w:r>
@@ -10796,7 +10780,7 @@
                               </w:rPr>
                             </w:pPr>
                             <w:bookmarkStart w:id="42" w:name="_Ref523931578"/>
-                            <w:bookmarkStart w:id="43" w:name="_Toc524123164"/>
+                            <w:bookmarkStart w:id="43" w:name="_Toc524310152"/>
                             <w:r>
                               <w:t xml:space="preserve">Figura </w:t>
                             </w:r>
@@ -10866,7 +10850,7 @@
                         </w:rPr>
                       </w:pPr>
                       <w:bookmarkStart w:id="44" w:name="_Ref523931578"/>
-                      <w:bookmarkStart w:id="45" w:name="_Toc524123164"/>
+                      <w:bookmarkStart w:id="45" w:name="_Toc524310152"/>
                       <w:r>
                         <w:t xml:space="preserve">Figura </w:t>
                       </w:r>
@@ -11195,7 +11179,7 @@
       <w:bookmarkStart w:id="46" w:name="5.1._Módulo_Principal"/>
       <w:bookmarkStart w:id="47" w:name="_Toc512888600"/>
       <w:bookmarkStart w:id="48" w:name="_Toc519522227"/>
-      <w:bookmarkStart w:id="49" w:name="_Toc524123133"/>
+      <w:bookmarkStart w:id="49" w:name="_Toc524310121"/>
       <w:bookmarkEnd w:id="46"/>
       <w:r>
         <w:lastRenderedPageBreak/>
@@ -11409,7 +11393,7 @@
       <w:bookmarkStart w:id="50" w:name="5.2._Persistência_de_Dados"/>
       <w:bookmarkStart w:id="51" w:name="_Toc512888601"/>
       <w:bookmarkStart w:id="52" w:name="_Toc519522228"/>
-      <w:bookmarkStart w:id="53" w:name="_Toc524123134"/>
+      <w:bookmarkStart w:id="53" w:name="_Toc524310122"/>
       <w:bookmarkEnd w:id="50"/>
       <w:r>
         <w:t>Persistência de</w:t>
@@ -11600,7 +11584,7 @@
       </w:pPr>
       <w:bookmarkStart w:id="54" w:name="_Toc512888602"/>
       <w:bookmarkStart w:id="55" w:name="_Toc519522229"/>
-      <w:bookmarkStart w:id="56" w:name="_Toc524123135"/>
+      <w:bookmarkStart w:id="56" w:name="_Toc524310123"/>
       <w:r>
         <w:t>Interface do</w:t>
       </w:r>
@@ -11710,7 +11694,7 @@
       <w:bookmarkStart w:id="57" w:name="5.4._Interação_com_SINCRO"/>
       <w:bookmarkStart w:id="58" w:name="_Toc512888603"/>
       <w:bookmarkStart w:id="59" w:name="_Toc519522230"/>
-      <w:bookmarkStart w:id="60" w:name="_Toc524123136"/>
+      <w:bookmarkStart w:id="60" w:name="_Toc524310124"/>
       <w:bookmarkEnd w:id="57"/>
       <w:r>
         <w:t>Interação com</w:t>
@@ -11767,7 +11751,7 @@
       <w:bookmarkStart w:id="61" w:name="5.5._Interface_de_Comunicação_com_SINCRO"/>
       <w:bookmarkStart w:id="62" w:name="_Toc512888604"/>
       <w:bookmarkStart w:id="63" w:name="_Toc519522231"/>
-      <w:bookmarkStart w:id="64" w:name="_Toc524123137"/>
+      <w:bookmarkStart w:id="64" w:name="_Toc524310125"/>
       <w:bookmarkEnd w:id="61"/>
       <w:r>
         <w:t>Interface de Comunicação com</w:t>
@@ -11830,7 +11814,7 @@
           <w:numId w:val="9"/>
         </w:numPr>
       </w:pPr>
-      <w:bookmarkStart w:id="65" w:name="_Toc524123138"/>
+      <w:bookmarkStart w:id="65" w:name="_Toc524310126"/>
       <w:r>
         <w:lastRenderedPageBreak/>
         <w:t>Requisitos</w:t>
@@ -11864,7 +11848,7 @@
           <w:numId w:val="9"/>
         </w:numPr>
       </w:pPr>
-      <w:bookmarkStart w:id="66" w:name="_Toc524123139"/>
+      <w:bookmarkStart w:id="66" w:name="_Toc524310127"/>
       <w:r>
         <w:t>Requisitos Funcionais</w:t>
       </w:r>
@@ -11888,23 +11872,28 @@
         <w:fldChar w:fldCharType="begin"/>
       </w:r>
       <w:r>
-        <w:instrText xml:space="preserve"> REF _Ref523489349 \h </w:instrText>
+        <w:instrText xml:space="preserve"> REF _Ref524309795 \h </w:instrText>
       </w:r>
       <w:r>
         <w:fldChar w:fldCharType="separate"/>
       </w:r>
       <w:r>
-        <w:rPr>
-          <w:b/>
-          <w:bCs/>
-        </w:rPr>
-        <w:t>Erro! A origem da referência não foi encontrada.</w:t>
+        <w:t xml:space="preserve">Figura </w:t>
+      </w:r>
+      <w:r>
+        <w:rPr>
+          <w:noProof/>
+        </w:rPr>
+        <w:t>8</w:t>
       </w:r>
       <w:r>
         <w:fldChar w:fldCharType="end"/>
       </w:r>
       <w:r>
-        <w:t xml:space="preserve">. </w:t>
+        <w:t>.</w:t>
+      </w:r>
+      <w:r>
+        <w:t xml:space="preserve"> </w:t>
       </w:r>
       <w:r>
         <w:t xml:space="preserve">Cada requisito funcional </w:t>
@@ -12036,7 +12025,8 @@
                                 <w:szCs w:val="20"/>
                               </w:rPr>
                             </w:pPr>
-                            <w:bookmarkStart w:id="67" w:name="_Toc524123165"/>
+                            <w:bookmarkStart w:id="67" w:name="_Ref524309795"/>
+                            <w:bookmarkStart w:id="68" w:name="_Toc524310153"/>
                             <w:r>
                               <w:t xml:space="preserve">Figura </w:t>
                             </w:r>
@@ -12070,6 +12060,7 @@
                               </w:rPr>
                               <w:fldChar w:fldCharType="end"/>
                             </w:r>
+                            <w:bookmarkEnd w:id="67"/>
                             <w:r>
                               <w:t xml:space="preserve"> - DIAGRAM</w:t>
                             </w:r>
@@ -12079,7 +12070,7 @@
                             <w:r>
                               <w:t xml:space="preserve"> DE CASOS DE USO DOS REQUISITOS FUNCIONAIS</w:t>
                             </w:r>
-                            <w:bookmarkEnd w:id="67"/>
+                            <w:bookmarkEnd w:id="68"/>
                           </w:p>
                         </w:txbxContent>
                       </wps:txbx>
@@ -12109,7 +12100,8 @@
                           <w:szCs w:val="20"/>
                         </w:rPr>
                       </w:pPr>
-                      <w:bookmarkStart w:id="68" w:name="_Toc524123165"/>
+                      <w:bookmarkStart w:id="69" w:name="_Ref524309795"/>
+                      <w:bookmarkStart w:id="70" w:name="_Toc524310153"/>
                       <w:r>
                         <w:t xml:space="preserve">Figura </w:t>
                       </w:r>
@@ -12143,6 +12135,7 @@
                         </w:rPr>
                         <w:fldChar w:fldCharType="end"/>
                       </w:r>
+                      <w:bookmarkEnd w:id="69"/>
                       <w:r>
                         <w:t xml:space="preserve"> - DIAGRAM</w:t>
                       </w:r>
@@ -12152,7 +12145,7 @@
                       <w:r>
                         <w:t xml:space="preserve"> DE CASOS DE USO DOS REQUISITOS FUNCIONAIS</w:t>
                       </w:r>
-                      <w:bookmarkEnd w:id="68"/>
+                      <w:bookmarkEnd w:id="70"/>
                     </w:p>
                   </w:txbxContent>
                 </v:textbox>
@@ -12177,7 +12170,7 @@
       <w:r>
         <w:t xml:space="preserve"> Quanto ao cidadão, este terá acesso a todas as funcionalidades.</w:t>
       </w:r>
-      <w:bookmarkStart w:id="69" w:name="_Toc512888588"/>
+      <w:bookmarkStart w:id="71" w:name="_Toc512888588"/>
     </w:p>
     <w:p>
       <w:pPr>
@@ -12187,7 +12180,7 @@
           <w:numId w:val="9"/>
         </w:numPr>
       </w:pPr>
-      <w:bookmarkStart w:id="70" w:name="_Toc519522214"/>
+      <w:bookmarkStart w:id="72" w:name="_Toc519522214"/>
       <w:r>
         <w:lastRenderedPageBreak/>
         <w:t>RF01 - Notificação de</w:t>
@@ -12201,8 +12194,8 @@
       <w:r>
         <w:t>Contraordenações</w:t>
       </w:r>
-      <w:bookmarkEnd w:id="69"/>
-      <w:bookmarkEnd w:id="70"/>
+      <w:bookmarkEnd w:id="71"/>
+      <w:bookmarkEnd w:id="72"/>
     </w:p>
     <w:p/>
     <w:p>
@@ -12256,8 +12249,8 @@
                                 <w:szCs w:val="20"/>
                               </w:rPr>
                             </w:pPr>
-                            <w:bookmarkStart w:id="71" w:name="_Ref523933065"/>
-                            <w:bookmarkStart w:id="72" w:name="_Toc524123166"/>
+                            <w:bookmarkStart w:id="73" w:name="_Ref523933065"/>
+                            <w:bookmarkStart w:id="74" w:name="_Toc524310154"/>
                             <w:r>
                               <w:t xml:space="preserve">Figura </w:t>
                             </w:r>
@@ -12291,11 +12284,11 @@
                               </w:rPr>
                               <w:fldChar w:fldCharType="end"/>
                             </w:r>
-                            <w:bookmarkEnd w:id="71"/>
+                            <w:bookmarkEnd w:id="73"/>
                             <w:r>
                               <w:t xml:space="preserve"> - DIAGRAMA DE SEQUÊNCIA RF01</w:t>
                             </w:r>
-                            <w:bookmarkEnd w:id="72"/>
+                            <w:bookmarkEnd w:id="74"/>
                           </w:p>
                         </w:txbxContent>
                       </wps:txbx>
@@ -12325,8 +12318,8 @@
                           <w:szCs w:val="20"/>
                         </w:rPr>
                       </w:pPr>
-                      <w:bookmarkStart w:id="73" w:name="_Ref523933065"/>
-                      <w:bookmarkStart w:id="74" w:name="_Toc524123166"/>
+                      <w:bookmarkStart w:id="75" w:name="_Ref523933065"/>
+                      <w:bookmarkStart w:id="76" w:name="_Toc524310154"/>
                       <w:r>
                         <w:t xml:space="preserve">Figura </w:t>
                       </w:r>
@@ -12360,11 +12353,11 @@
                         </w:rPr>
                         <w:fldChar w:fldCharType="end"/>
                       </w:r>
-                      <w:bookmarkEnd w:id="73"/>
+                      <w:bookmarkEnd w:id="75"/>
                       <w:r>
                         <w:t xml:space="preserve"> - DIAGRAMA DE SEQUÊNCIA RF01</w:t>
                       </w:r>
-                      <w:bookmarkEnd w:id="74"/>
+                      <w:bookmarkEnd w:id="76"/>
                     </w:p>
                   </w:txbxContent>
                 </v:textbox>
@@ -12652,8 +12645,8 @@
           <w:numId w:val="3"/>
         </w:numPr>
       </w:pPr>
-      <w:bookmarkStart w:id="75" w:name="_Toc512888589"/>
-      <w:bookmarkStart w:id="76" w:name="_Toc519522215"/>
+      <w:bookmarkStart w:id="77" w:name="_Toc512888589"/>
+      <w:bookmarkStart w:id="78" w:name="_Toc519522215"/>
       <w:r>
         <w:t>RF02 - Delegar</w:t>
       </w:r>
@@ -12666,8 +12659,8 @@
       <w:r>
         <w:t>Matrícula</w:t>
       </w:r>
-      <w:bookmarkEnd w:id="75"/>
-      <w:bookmarkEnd w:id="76"/>
+      <w:bookmarkEnd w:id="77"/>
+      <w:bookmarkEnd w:id="78"/>
     </w:p>
     <w:p/>
     <w:p>
@@ -12757,8 +12750,8 @@
                                 <w:szCs w:val="20"/>
                               </w:rPr>
                             </w:pPr>
-                            <w:bookmarkStart w:id="77" w:name="_Ref523933049"/>
-                            <w:bookmarkStart w:id="78" w:name="_Toc524123167"/>
+                            <w:bookmarkStart w:id="79" w:name="_Ref523933049"/>
+                            <w:bookmarkStart w:id="80" w:name="_Toc524310155"/>
                             <w:r>
                               <w:t xml:space="preserve">Figura </w:t>
                             </w:r>
@@ -12792,11 +12785,11 @@
                               </w:rPr>
                               <w:fldChar w:fldCharType="end"/>
                             </w:r>
-                            <w:bookmarkEnd w:id="77"/>
+                            <w:bookmarkEnd w:id="79"/>
                             <w:r>
                               <w:t xml:space="preserve"> - DIAGRAMA DE SEQUÊNCIA RF02</w:t>
                             </w:r>
-                            <w:bookmarkEnd w:id="78"/>
+                            <w:bookmarkEnd w:id="80"/>
                           </w:p>
                         </w:txbxContent>
                       </wps:txbx>
@@ -12826,8 +12819,8 @@
                           <w:szCs w:val="20"/>
                         </w:rPr>
                       </w:pPr>
-                      <w:bookmarkStart w:id="79" w:name="_Ref523933049"/>
-                      <w:bookmarkStart w:id="80" w:name="_Toc524123167"/>
+                      <w:bookmarkStart w:id="81" w:name="_Ref523933049"/>
+                      <w:bookmarkStart w:id="82" w:name="_Toc524310155"/>
                       <w:r>
                         <w:t xml:space="preserve">Figura </w:t>
                       </w:r>
@@ -12861,11 +12854,11 @@
                         </w:rPr>
                         <w:fldChar w:fldCharType="end"/>
                       </w:r>
-                      <w:bookmarkEnd w:id="79"/>
+                      <w:bookmarkEnd w:id="81"/>
                       <w:r>
                         <w:t xml:space="preserve"> - DIAGRAMA DE SEQUÊNCIA RF02</w:t>
                       </w:r>
-                      <w:bookmarkEnd w:id="80"/>
+                      <w:bookmarkEnd w:id="82"/>
                     </w:p>
                   </w:txbxContent>
                 </v:textbox>
@@ -13303,8 +13296,8 @@
           <w:spacing w:val="-3"/>
         </w:rPr>
       </w:pPr>
-      <w:bookmarkStart w:id="81" w:name="_Toc512888590"/>
-      <w:bookmarkStart w:id="82" w:name="_Toc519522216"/>
+      <w:bookmarkStart w:id="83" w:name="_Toc512888590"/>
+      <w:bookmarkStart w:id="84" w:name="_Toc519522216"/>
       <w:r>
         <w:lastRenderedPageBreak/>
         <w:t>RF03 - Subscrever</w:t>
@@ -13321,8 +13314,8 @@
         </w:rPr>
         <w:t>Veículo</w:t>
       </w:r>
-      <w:bookmarkEnd w:id="81"/>
-      <w:bookmarkEnd w:id="82"/>
+      <w:bookmarkEnd w:id="83"/>
+      <w:bookmarkEnd w:id="84"/>
     </w:p>
     <w:p/>
     <w:p>
@@ -13492,7 +13485,7 @@
                                 <w:szCs w:val="20"/>
                               </w:rPr>
                             </w:pPr>
-                            <w:bookmarkStart w:id="83" w:name="_Toc524123168"/>
+                            <w:bookmarkStart w:id="85" w:name="_Toc524310156"/>
                             <w:r>
                               <w:t xml:space="preserve">Figura </w:t>
                             </w:r>
@@ -13529,7 +13522,7 @@
                             <w:r>
                               <w:t xml:space="preserve"> - DIAGRAMA DE SEQUÊNCIA RF03</w:t>
                             </w:r>
-                            <w:bookmarkEnd w:id="83"/>
+                            <w:bookmarkEnd w:id="85"/>
                           </w:p>
                         </w:txbxContent>
                       </wps:txbx>
@@ -13559,7 +13552,7 @@
                           <w:szCs w:val="20"/>
                         </w:rPr>
                       </w:pPr>
-                      <w:bookmarkStart w:id="84" w:name="_Toc524123168"/>
+                      <w:bookmarkStart w:id="86" w:name="_Toc524310156"/>
                       <w:r>
                         <w:t xml:space="preserve">Figura </w:t>
                       </w:r>
@@ -13596,7 +13589,7 @@
                       <w:r>
                         <w:t xml:space="preserve"> - DIAGRAMA DE SEQUÊNCIA RF03</w:t>
                       </w:r>
-                      <w:bookmarkEnd w:id="84"/>
+                      <w:bookmarkEnd w:id="86"/>
                     </w:p>
                   </w:txbxContent>
                 </v:textbox>
@@ -13887,8 +13880,8 @@
           <w:numId w:val="9"/>
         </w:numPr>
       </w:pPr>
-      <w:bookmarkStart w:id="85" w:name="_Toc512888591"/>
-      <w:bookmarkStart w:id="86" w:name="_Toc519522217"/>
+      <w:bookmarkStart w:id="87" w:name="_Toc512888591"/>
+      <w:bookmarkStart w:id="88" w:name="_Toc519522217"/>
       <w:r>
         <w:lastRenderedPageBreak/>
         <w:t>RF04 - Histórico de</w:t>
@@ -13902,8 +13895,8 @@
       <w:r>
         <w:t>Contraordenações</w:t>
       </w:r>
-      <w:bookmarkEnd w:id="85"/>
-      <w:bookmarkEnd w:id="86"/>
+      <w:bookmarkEnd w:id="87"/>
+      <w:bookmarkEnd w:id="88"/>
     </w:p>
     <w:p/>
     <w:p>
@@ -14077,8 +14070,8 @@
                                 <w:szCs w:val="20"/>
                               </w:rPr>
                             </w:pPr>
-                            <w:bookmarkStart w:id="87" w:name="_Ref523933036"/>
-                            <w:bookmarkStart w:id="88" w:name="_Toc524123169"/>
+                            <w:bookmarkStart w:id="89" w:name="_Ref523933036"/>
+                            <w:bookmarkStart w:id="90" w:name="_Toc524310157"/>
                             <w:r>
                               <w:t xml:space="preserve">Figura </w:t>
                             </w:r>
@@ -14112,11 +14105,11 @@
                               </w:rPr>
                               <w:fldChar w:fldCharType="end"/>
                             </w:r>
-                            <w:bookmarkEnd w:id="87"/>
+                            <w:bookmarkEnd w:id="89"/>
                             <w:r>
                               <w:t xml:space="preserve"> - DIAGRAMA DE SEQUÊNCIA RF04</w:t>
                             </w:r>
-                            <w:bookmarkEnd w:id="88"/>
+                            <w:bookmarkEnd w:id="90"/>
                           </w:p>
                         </w:txbxContent>
                       </wps:txbx>
@@ -14146,8 +14139,8 @@
                           <w:szCs w:val="20"/>
                         </w:rPr>
                       </w:pPr>
-                      <w:bookmarkStart w:id="89" w:name="_Ref523933036"/>
-                      <w:bookmarkStart w:id="90" w:name="_Toc524123169"/>
+                      <w:bookmarkStart w:id="91" w:name="_Ref523933036"/>
+                      <w:bookmarkStart w:id="92" w:name="_Toc524310157"/>
                       <w:r>
                         <w:t xml:space="preserve">Figura </w:t>
                       </w:r>
@@ -14181,11 +14174,11 @@
                         </w:rPr>
                         <w:fldChar w:fldCharType="end"/>
                       </w:r>
-                      <w:bookmarkEnd w:id="89"/>
+                      <w:bookmarkEnd w:id="91"/>
                       <w:r>
                         <w:t xml:space="preserve"> - DIAGRAMA DE SEQUÊNCIA RF04</w:t>
                       </w:r>
-                      <w:bookmarkEnd w:id="90"/>
+                      <w:bookmarkEnd w:id="92"/>
                     </w:p>
                   </w:txbxContent>
                 </v:textbox>
@@ -14489,8 +14482,8 @@
           <w:numId w:val="9"/>
         </w:numPr>
       </w:pPr>
-      <w:bookmarkStart w:id="91" w:name="_Toc512888592"/>
-      <w:bookmarkStart w:id="92" w:name="_Toc519522218"/>
+      <w:bookmarkStart w:id="93" w:name="_Toc512888592"/>
+      <w:bookmarkStart w:id="94" w:name="_Toc519522218"/>
       <w:r>
         <w:lastRenderedPageBreak/>
         <w:t>RF05 - Registar</w:t>
@@ -14504,8 +14497,8 @@
       <w:r>
         <w:t>Cidadão</w:t>
       </w:r>
-      <w:bookmarkEnd w:id="91"/>
-      <w:bookmarkEnd w:id="92"/>
+      <w:bookmarkEnd w:id="93"/>
+      <w:bookmarkEnd w:id="94"/>
     </w:p>
     <w:p/>
     <w:p>
@@ -14567,8 +14560,8 @@
                                 <w:szCs w:val="20"/>
                               </w:rPr>
                             </w:pPr>
-                            <w:bookmarkStart w:id="93" w:name="_Ref523933139"/>
-                            <w:bookmarkStart w:id="94" w:name="_Toc524123170"/>
+                            <w:bookmarkStart w:id="95" w:name="_Ref523933139"/>
+                            <w:bookmarkStart w:id="96" w:name="_Toc524310158"/>
                             <w:r>
                               <w:t xml:space="preserve">Figura </w:t>
                             </w:r>
@@ -14602,11 +14595,11 @@
                               </w:rPr>
                               <w:fldChar w:fldCharType="end"/>
                             </w:r>
-                            <w:bookmarkEnd w:id="93"/>
+                            <w:bookmarkEnd w:id="95"/>
                             <w:r>
                               <w:t xml:space="preserve"> - DIAGRAMA DE SEQUÊNCIA RF05</w:t>
                             </w:r>
-                            <w:bookmarkEnd w:id="94"/>
+                            <w:bookmarkEnd w:id="96"/>
                           </w:p>
                         </w:txbxContent>
                       </wps:txbx>
@@ -14636,8 +14629,8 @@
                           <w:szCs w:val="20"/>
                         </w:rPr>
                       </w:pPr>
-                      <w:bookmarkStart w:id="95" w:name="_Ref523933139"/>
-                      <w:bookmarkStart w:id="96" w:name="_Toc524123170"/>
+                      <w:bookmarkStart w:id="97" w:name="_Ref523933139"/>
+                      <w:bookmarkStart w:id="98" w:name="_Toc524310158"/>
                       <w:r>
                         <w:t xml:space="preserve">Figura </w:t>
                       </w:r>
@@ -14671,11 +14664,11 @@
                         </w:rPr>
                         <w:fldChar w:fldCharType="end"/>
                       </w:r>
-                      <w:bookmarkEnd w:id="95"/>
+                      <w:bookmarkEnd w:id="97"/>
                       <w:r>
                         <w:t xml:space="preserve"> - DIAGRAMA DE SEQUÊNCIA RF05</w:t>
                       </w:r>
-                      <w:bookmarkEnd w:id="96"/>
+                      <w:bookmarkEnd w:id="98"/>
                     </w:p>
                   </w:txbxContent>
                 </v:textbox>
@@ -15247,8 +15240,8 @@
           <w:numId w:val="9"/>
         </w:numPr>
       </w:pPr>
-      <w:bookmarkStart w:id="97" w:name="_Toc512888593"/>
-      <w:bookmarkStart w:id="98" w:name="_Toc519522219"/>
+      <w:bookmarkStart w:id="99" w:name="_Toc512888593"/>
+      <w:bookmarkStart w:id="100" w:name="_Toc519522219"/>
       <w:r>
         <w:lastRenderedPageBreak/>
         <w:t>RF06 - Pagamento de</w:t>
@@ -15262,8 +15255,8 @@
       <w:r>
         <w:t>Contraordenações</w:t>
       </w:r>
-      <w:bookmarkEnd w:id="97"/>
-      <w:bookmarkEnd w:id="98"/>
+      <w:bookmarkEnd w:id="99"/>
+      <w:bookmarkEnd w:id="100"/>
     </w:p>
     <w:p/>
     <w:p>
@@ -15379,8 +15372,8 @@
                                 <w:szCs w:val="20"/>
                               </w:rPr>
                             </w:pPr>
-                            <w:bookmarkStart w:id="99" w:name="_Ref523933279"/>
-                            <w:bookmarkStart w:id="100" w:name="_Toc524123171"/>
+                            <w:bookmarkStart w:id="101" w:name="_Ref523933279"/>
+                            <w:bookmarkStart w:id="102" w:name="_Toc524310159"/>
                             <w:r>
                               <w:t xml:space="preserve">Figura </w:t>
                             </w:r>
@@ -15414,11 +15407,11 @@
                               </w:rPr>
                               <w:fldChar w:fldCharType="end"/>
                             </w:r>
-                            <w:bookmarkEnd w:id="99"/>
+                            <w:bookmarkEnd w:id="101"/>
                             <w:r>
                               <w:t xml:space="preserve"> - DIAGRAMA DE SEQUÊNCIA RF06</w:t>
                             </w:r>
-                            <w:bookmarkEnd w:id="100"/>
+                            <w:bookmarkEnd w:id="102"/>
                           </w:p>
                         </w:txbxContent>
                       </wps:txbx>
@@ -15448,8 +15441,8 @@
                           <w:szCs w:val="20"/>
                         </w:rPr>
                       </w:pPr>
-                      <w:bookmarkStart w:id="101" w:name="_Ref523933279"/>
-                      <w:bookmarkStart w:id="102" w:name="_Toc524123171"/>
+                      <w:bookmarkStart w:id="103" w:name="_Ref523933279"/>
+                      <w:bookmarkStart w:id="104" w:name="_Toc524310159"/>
                       <w:r>
                         <w:t xml:space="preserve">Figura </w:t>
                       </w:r>
@@ -15483,11 +15476,11 @@
                         </w:rPr>
                         <w:fldChar w:fldCharType="end"/>
                       </w:r>
-                      <w:bookmarkEnd w:id="101"/>
+                      <w:bookmarkEnd w:id="103"/>
                       <w:r>
                         <w:t xml:space="preserve"> - DIAGRAMA DE SEQUÊNCIA RF06</w:t>
                       </w:r>
-                      <w:bookmarkEnd w:id="102"/>
+                      <w:bookmarkEnd w:id="104"/>
                     </w:p>
                   </w:txbxContent>
                 </v:textbox>
@@ -15883,15 +15876,15 @@
           <w:numId w:val="9"/>
         </w:numPr>
       </w:pPr>
-      <w:bookmarkStart w:id="103" w:name="_Toc512888594"/>
-      <w:bookmarkStart w:id="104" w:name="_Toc519522220"/>
-      <w:bookmarkStart w:id="105" w:name="_Toc524123140"/>
+      <w:bookmarkStart w:id="105" w:name="_Toc512888594"/>
+      <w:bookmarkStart w:id="106" w:name="_Toc519522220"/>
+      <w:bookmarkStart w:id="107" w:name="_Toc524310128"/>
       <w:r>
         <w:t>Requisitos Não Funcionais</w:t>
       </w:r>
-      <w:bookmarkEnd w:id="103"/>
-      <w:bookmarkEnd w:id="104"/>
       <w:bookmarkEnd w:id="105"/>
+      <w:bookmarkEnd w:id="106"/>
+      <w:bookmarkEnd w:id="107"/>
     </w:p>
     <w:p/>
     <w:p>
@@ -15986,7 +15979,7 @@
       <w:r>
         <w:t>mesmas.</w:t>
       </w:r>
-      <w:bookmarkStart w:id="106" w:name="_Toc512888595"/>
+      <w:bookmarkStart w:id="108" w:name="_Toc512888595"/>
     </w:p>
     <w:p/>
     <w:p>
@@ -15997,7 +15990,7 @@
           <w:numId w:val="33"/>
         </w:numPr>
       </w:pPr>
-      <w:bookmarkStart w:id="107" w:name="_Toc519522221"/>
+      <w:bookmarkStart w:id="109" w:name="_Toc519522221"/>
       <w:r>
         <w:t xml:space="preserve">RNF01 </w:t>
       </w:r>
@@ -16013,8 +16006,8 @@
       <w:r>
         <w:t>Escalabilidade</w:t>
       </w:r>
-      <w:bookmarkEnd w:id="106"/>
-      <w:bookmarkEnd w:id="107"/>
+      <w:bookmarkEnd w:id="108"/>
+      <w:bookmarkEnd w:id="109"/>
     </w:p>
     <w:p/>
     <w:p>
@@ -16082,10 +16075,10 @@
           <w:numId w:val="33"/>
         </w:numPr>
       </w:pPr>
-      <w:bookmarkStart w:id="108" w:name="4.2._RNF02_-_Segurança"/>
-      <w:bookmarkStart w:id="109" w:name="_Toc512888596"/>
-      <w:bookmarkStart w:id="110" w:name="_Toc519522222"/>
-      <w:bookmarkEnd w:id="108"/>
+      <w:bookmarkStart w:id="110" w:name="4.2._RNF02_-_Segurança"/>
+      <w:bookmarkStart w:id="111" w:name="_Toc512888596"/>
+      <w:bookmarkStart w:id="112" w:name="_Toc519522222"/>
+      <w:bookmarkEnd w:id="110"/>
       <w:r>
         <w:t xml:space="preserve">RNF02 </w:t>
       </w:r>
@@ -16101,8 +16094,8 @@
       <w:r>
         <w:t>Segurança</w:t>
       </w:r>
-      <w:bookmarkEnd w:id="109"/>
-      <w:bookmarkEnd w:id="110"/>
+      <w:bookmarkEnd w:id="111"/>
+      <w:bookmarkEnd w:id="112"/>
     </w:p>
     <w:p/>
     <w:p>
@@ -16214,10 +16207,10 @@
           <w:numId w:val="33"/>
         </w:numPr>
       </w:pPr>
-      <w:bookmarkStart w:id="111" w:name="4.3._RNF03_-_Tolerância_a_falhas"/>
-      <w:bookmarkStart w:id="112" w:name="_Toc512888597"/>
-      <w:bookmarkStart w:id="113" w:name="_Toc519522223"/>
-      <w:bookmarkEnd w:id="111"/>
+      <w:bookmarkStart w:id="113" w:name="4.3._RNF03_-_Tolerância_a_falhas"/>
+      <w:bookmarkStart w:id="114" w:name="_Toc512888597"/>
+      <w:bookmarkStart w:id="115" w:name="_Toc519522223"/>
+      <w:bookmarkEnd w:id="113"/>
       <w:r>
         <w:t>RNF03 - Tolerância a</w:t>
       </w:r>
@@ -16230,8 +16223,8 @@
       <w:r>
         <w:t>falhas</w:t>
       </w:r>
-      <w:bookmarkEnd w:id="112"/>
-      <w:bookmarkEnd w:id="113"/>
+      <w:bookmarkEnd w:id="114"/>
+      <w:bookmarkEnd w:id="115"/>
     </w:p>
     <w:p/>
     <w:p>
@@ -16296,10 +16289,10 @@
           <w:numId w:val="33"/>
         </w:numPr>
       </w:pPr>
-      <w:bookmarkStart w:id="114" w:name="4.4._RNF04_-_Rapidez_de_Entrega"/>
-      <w:bookmarkStart w:id="115" w:name="_Toc512888598"/>
-      <w:bookmarkStart w:id="116" w:name="_Toc519522224"/>
-      <w:bookmarkEnd w:id="114"/>
+      <w:bookmarkStart w:id="116" w:name="4.4._RNF04_-_Rapidez_de_Entrega"/>
+      <w:bookmarkStart w:id="117" w:name="_Toc512888598"/>
+      <w:bookmarkStart w:id="118" w:name="_Toc519522224"/>
+      <w:bookmarkEnd w:id="116"/>
       <w:r>
         <w:t>RNF04 - Rapidez de</w:t>
       </w:r>
@@ -16312,8 +16305,8 @@
       <w:r>
         <w:t>Entrega</w:t>
       </w:r>
-      <w:bookmarkEnd w:id="115"/>
-      <w:bookmarkEnd w:id="116"/>
+      <w:bookmarkEnd w:id="117"/>
+      <w:bookmarkEnd w:id="118"/>
     </w:p>
     <w:p/>
     <w:p>
@@ -16584,12 +16577,12 @@
           <w:numId w:val="33"/>
         </w:numPr>
       </w:pPr>
-      <w:bookmarkStart w:id="117" w:name="_Toc524123141"/>
+      <w:bookmarkStart w:id="119" w:name="_Toc524310129"/>
       <w:r>
         <w:lastRenderedPageBreak/>
         <w:t>Implementação do Sistema Informático</w:t>
       </w:r>
-      <w:bookmarkEnd w:id="117"/>
+      <w:bookmarkEnd w:id="119"/>
     </w:p>
     <w:p/>
     <w:p>
@@ -16664,7 +16657,7 @@
         </w:numPr>
         <w:ind w:left="360"/>
       </w:pPr>
-      <w:bookmarkStart w:id="118" w:name="_Toc524123142"/>
+      <w:bookmarkStart w:id="120" w:name="_Toc524310130"/>
       <w:r>
         <w:t>3.1</w:t>
       </w:r>
@@ -16677,7 +16670,7 @@
       <w:r>
         <w:t>Detalhes da Implementação</w:t>
       </w:r>
-      <w:bookmarkEnd w:id="118"/>
+      <w:bookmarkEnd w:id="120"/>
     </w:p>
     <w:p/>
     <w:p>
@@ -16763,11 +16756,11 @@
           <w:numId w:val="34"/>
         </w:numPr>
       </w:pPr>
-      <w:bookmarkStart w:id="119" w:name="_Toc524123143"/>
+      <w:bookmarkStart w:id="121" w:name="_Toc524310131"/>
       <w:r>
         <w:t>Aspetos importantes da autenticação</w:t>
       </w:r>
-      <w:bookmarkEnd w:id="119"/>
+      <w:bookmarkEnd w:id="121"/>
     </w:p>
     <w:p/>
     <w:p>
@@ -16973,8 +16966,8 @@
                                 <w:szCs w:val="20"/>
                               </w:rPr>
                             </w:pPr>
-                            <w:bookmarkStart w:id="120" w:name="_Ref523933437"/>
-                            <w:bookmarkStart w:id="121" w:name="_Toc524123172"/>
+                            <w:bookmarkStart w:id="122" w:name="_Ref523933437"/>
+                            <w:bookmarkStart w:id="123" w:name="_Toc524310160"/>
                             <w:r>
                               <w:t xml:space="preserve">Figura </w:t>
                             </w:r>
@@ -17008,11 +17001,11 @@
                               </w:rPr>
                               <w:fldChar w:fldCharType="end"/>
                             </w:r>
-                            <w:bookmarkEnd w:id="120"/>
+                            <w:bookmarkEnd w:id="122"/>
                             <w:r>
                               <w:t xml:space="preserve"> - FLUXO DE AUTENTICAÇÃO AUTH0</w:t>
                             </w:r>
-                            <w:bookmarkEnd w:id="121"/>
+                            <w:bookmarkEnd w:id="123"/>
                           </w:p>
                         </w:txbxContent>
                       </wps:txbx>
@@ -17042,8 +17035,8 @@
                           <w:szCs w:val="20"/>
                         </w:rPr>
                       </w:pPr>
-                      <w:bookmarkStart w:id="122" w:name="_Ref523933437"/>
-                      <w:bookmarkStart w:id="123" w:name="_Toc524123172"/>
+                      <w:bookmarkStart w:id="124" w:name="_Ref523933437"/>
+                      <w:bookmarkStart w:id="125" w:name="_Toc524310160"/>
                       <w:r>
                         <w:t xml:space="preserve">Figura </w:t>
                       </w:r>
@@ -17077,11 +17070,11 @@
                         </w:rPr>
                         <w:fldChar w:fldCharType="end"/>
                       </w:r>
-                      <w:bookmarkEnd w:id="122"/>
+                      <w:bookmarkEnd w:id="124"/>
                       <w:r>
                         <w:t xml:space="preserve"> - FLUXO DE AUTENTICAÇÃO AUTH0</w:t>
                       </w:r>
-                      <w:bookmarkEnd w:id="123"/>
+                      <w:bookmarkEnd w:id="125"/>
                     </w:p>
                   </w:txbxContent>
                 </v:textbox>
@@ -17244,8 +17237,8 @@
                                 <w:szCs w:val="20"/>
                               </w:rPr>
                             </w:pPr>
-                            <w:bookmarkStart w:id="124" w:name="_Ref523933871"/>
-                            <w:bookmarkStart w:id="125" w:name="_Toc524123173"/>
+                            <w:bookmarkStart w:id="126" w:name="_Ref523933871"/>
+                            <w:bookmarkStart w:id="127" w:name="_Toc524310161"/>
                             <w:r>
                               <w:t xml:space="preserve">Figura </w:t>
                             </w:r>
@@ -17279,14 +17272,14 @@
                               </w:rPr>
                               <w:fldChar w:fldCharType="end"/>
                             </w:r>
-                            <w:bookmarkEnd w:id="124"/>
+                            <w:bookmarkEnd w:id="126"/>
                             <w:r>
                               <w:t xml:space="preserve"> - DIAGRAMA DE CASOS DE USO</w:t>
                             </w:r>
                             <w:r>
                               <w:t xml:space="preserve"> DE AUTENTICAÇÃO/AUTORIZAÇÃO OAUTH</w:t>
                             </w:r>
-                            <w:bookmarkEnd w:id="125"/>
+                            <w:bookmarkEnd w:id="127"/>
                           </w:p>
                         </w:txbxContent>
                       </wps:txbx>
@@ -17316,8 +17309,8 @@
                           <w:szCs w:val="20"/>
                         </w:rPr>
                       </w:pPr>
-                      <w:bookmarkStart w:id="126" w:name="_Ref523933871"/>
-                      <w:bookmarkStart w:id="127" w:name="_Toc524123173"/>
+                      <w:bookmarkStart w:id="128" w:name="_Ref523933871"/>
+                      <w:bookmarkStart w:id="129" w:name="_Toc524310161"/>
                       <w:r>
                         <w:t xml:space="preserve">Figura </w:t>
                       </w:r>
@@ -17351,14 +17344,14 @@
                         </w:rPr>
                         <w:fldChar w:fldCharType="end"/>
                       </w:r>
-                      <w:bookmarkEnd w:id="126"/>
+                      <w:bookmarkEnd w:id="128"/>
                       <w:r>
                         <w:t xml:space="preserve"> - DIAGRAMA DE CASOS DE USO</w:t>
                       </w:r>
                       <w:r>
                         <w:t xml:space="preserve"> DE AUTENTICAÇÃO/AUTORIZAÇÃO OAUTH</w:t>
                       </w:r>
-                      <w:bookmarkEnd w:id="127"/>
+                      <w:bookmarkEnd w:id="129"/>
                     </w:p>
                   </w:txbxContent>
                 </v:textbox>
@@ -17524,8 +17517,8 @@
                                 <w:szCs w:val="20"/>
                               </w:rPr>
                             </w:pPr>
-                            <w:bookmarkStart w:id="128" w:name="_Ref523933970"/>
-                            <w:bookmarkStart w:id="129" w:name="_Toc524123174"/>
+                            <w:bookmarkStart w:id="130" w:name="_Ref523933970"/>
+                            <w:bookmarkStart w:id="131" w:name="_Toc524310162"/>
                             <w:r>
                               <w:t xml:space="preserve">Figura </w:t>
                             </w:r>
@@ -17559,7 +17552,7 @@
                               </w:rPr>
                               <w:fldChar w:fldCharType="end"/>
                             </w:r>
-                            <w:bookmarkEnd w:id="128"/>
+                            <w:bookmarkEnd w:id="130"/>
                             <w:r>
                               <w:t xml:space="preserve"> - FLUXO DE AUTENTICAÇÃO GRA</w:t>
                             </w:r>
@@ -17569,7 +17562,7 @@
                               </w:rPr>
                               <w:t>NT FLOW</w:t>
                             </w:r>
-                            <w:bookmarkEnd w:id="129"/>
+                            <w:bookmarkEnd w:id="131"/>
                           </w:p>
                         </w:txbxContent>
                       </wps:txbx>
@@ -17599,8 +17592,8 @@
                           <w:szCs w:val="20"/>
                         </w:rPr>
                       </w:pPr>
-                      <w:bookmarkStart w:id="130" w:name="_Ref523933970"/>
-                      <w:bookmarkStart w:id="131" w:name="_Toc524123174"/>
+                      <w:bookmarkStart w:id="132" w:name="_Ref523933970"/>
+                      <w:bookmarkStart w:id="133" w:name="_Toc524310162"/>
                       <w:r>
                         <w:t xml:space="preserve">Figura </w:t>
                       </w:r>
@@ -17634,7 +17627,7 @@
                         </w:rPr>
                         <w:fldChar w:fldCharType="end"/>
                       </w:r>
-                      <w:bookmarkEnd w:id="130"/>
+                      <w:bookmarkEnd w:id="132"/>
                       <w:r>
                         <w:t xml:space="preserve"> - FLUXO DE AUTENTICAÇÃO GRA</w:t>
                       </w:r>
@@ -17644,7 +17637,7 @@
                         </w:rPr>
                         <w:t>NT FLOW</w:t>
                       </w:r>
-                      <w:bookmarkEnd w:id="131"/>
+                      <w:bookmarkEnd w:id="133"/>
                     </w:p>
                   </w:txbxContent>
                 </v:textbox>
@@ -17905,11 +17898,11 @@
           <w:numId w:val="28"/>
         </w:numPr>
       </w:pPr>
-      <w:bookmarkStart w:id="132" w:name="_Toc524123144"/>
+      <w:bookmarkStart w:id="134" w:name="_Toc524310132"/>
       <w:r>
         <w:t>Pagamento de Contraordenações</w:t>
       </w:r>
-      <w:bookmarkEnd w:id="132"/>
+      <w:bookmarkEnd w:id="134"/>
     </w:p>
     <w:p/>
     <w:p>
@@ -18057,8 +18050,8 @@
                                 <w:szCs w:val="20"/>
                               </w:rPr>
                             </w:pPr>
-                            <w:bookmarkStart w:id="133" w:name="_Ref523935415"/>
-                            <w:bookmarkStart w:id="134" w:name="_Toc524123175"/>
+                            <w:bookmarkStart w:id="135" w:name="_Ref523935415"/>
+                            <w:bookmarkStart w:id="136" w:name="_Toc524310163"/>
                             <w:r>
                               <w:t xml:space="preserve">Figura </w:t>
                             </w:r>
@@ -18092,11 +18085,11 @@
                               </w:rPr>
                               <w:fldChar w:fldCharType="end"/>
                             </w:r>
-                            <w:bookmarkEnd w:id="133"/>
+                            <w:bookmarkEnd w:id="135"/>
                             <w:r>
                               <w:t xml:space="preserve"> - FLUXO DE PAGAMENTO MULTIBANCO</w:t>
                             </w:r>
-                            <w:bookmarkEnd w:id="134"/>
+                            <w:bookmarkEnd w:id="136"/>
                           </w:p>
                         </w:txbxContent>
                       </wps:txbx>
@@ -18126,8 +18119,8 @@
                           <w:szCs w:val="20"/>
                         </w:rPr>
                       </w:pPr>
-                      <w:bookmarkStart w:id="135" w:name="_Ref523935415"/>
-                      <w:bookmarkStart w:id="136" w:name="_Toc524123175"/>
+                      <w:bookmarkStart w:id="137" w:name="_Ref523935415"/>
+                      <w:bookmarkStart w:id="138" w:name="_Toc524310163"/>
                       <w:r>
                         <w:t xml:space="preserve">Figura </w:t>
                       </w:r>
@@ -18161,11 +18154,11 @@
                         </w:rPr>
                         <w:fldChar w:fldCharType="end"/>
                       </w:r>
-                      <w:bookmarkEnd w:id="135"/>
+                      <w:bookmarkEnd w:id="137"/>
                       <w:r>
                         <w:t xml:space="preserve"> - FLUXO DE PAGAMENTO MULTIBANCO</w:t>
                       </w:r>
-                      <w:bookmarkEnd w:id="136"/>
+                      <w:bookmarkEnd w:id="138"/>
                     </w:p>
                   </w:txbxContent>
                 </v:textbox>
@@ -18346,8 +18339,8 @@
                                 <w:szCs w:val="20"/>
                               </w:rPr>
                             </w:pPr>
-                            <w:bookmarkStart w:id="137" w:name="_Ref523935655"/>
-                            <w:bookmarkStart w:id="138" w:name="_Toc524123176"/>
+                            <w:bookmarkStart w:id="139" w:name="_Ref523935655"/>
+                            <w:bookmarkStart w:id="140" w:name="_Toc524310164"/>
                             <w:r>
                               <w:t xml:space="preserve">Figura </w:t>
                             </w:r>
@@ -18381,11 +18374,11 @@
                               </w:rPr>
                               <w:fldChar w:fldCharType="end"/>
                             </w:r>
-                            <w:bookmarkEnd w:id="137"/>
+                            <w:bookmarkEnd w:id="139"/>
                             <w:r>
                               <w:t xml:space="preserve"> - FLUXO DE PAGAMENTO CREDIT CARD</w:t>
                             </w:r>
-                            <w:bookmarkEnd w:id="138"/>
+                            <w:bookmarkEnd w:id="140"/>
                           </w:p>
                         </w:txbxContent>
                       </wps:txbx>
@@ -18415,8 +18408,8 @@
                           <w:szCs w:val="20"/>
                         </w:rPr>
                       </w:pPr>
-                      <w:bookmarkStart w:id="139" w:name="_Ref523935655"/>
-                      <w:bookmarkStart w:id="140" w:name="_Toc524123176"/>
+                      <w:bookmarkStart w:id="141" w:name="_Ref523935655"/>
+                      <w:bookmarkStart w:id="142" w:name="_Toc524310164"/>
                       <w:r>
                         <w:t xml:space="preserve">Figura </w:t>
                       </w:r>
@@ -18450,11 +18443,11 @@
                         </w:rPr>
                         <w:fldChar w:fldCharType="end"/>
                       </w:r>
-                      <w:bookmarkEnd w:id="139"/>
+                      <w:bookmarkEnd w:id="141"/>
                       <w:r>
                         <w:t xml:space="preserve"> - FLUXO DE PAGAMENTO CREDIT CARD</w:t>
                       </w:r>
-                      <w:bookmarkEnd w:id="140"/>
+                      <w:bookmarkEnd w:id="142"/>
                     </w:p>
                   </w:txbxContent>
                 </v:textbox>
@@ -18690,8 +18683,8 @@
                                 <w:szCs w:val="20"/>
                               </w:rPr>
                             </w:pPr>
-                            <w:bookmarkStart w:id="141" w:name="_Ref523936020"/>
-                            <w:bookmarkStart w:id="142" w:name="_Toc524123177"/>
+                            <w:bookmarkStart w:id="143" w:name="_Ref523936020"/>
+                            <w:bookmarkStart w:id="144" w:name="_Toc524310165"/>
                             <w:r>
                               <w:t xml:space="preserve">Figura </w:t>
                             </w:r>
@@ -18725,11 +18718,11 @@
                               </w:rPr>
                               <w:fldChar w:fldCharType="end"/>
                             </w:r>
-                            <w:bookmarkEnd w:id="141"/>
+                            <w:bookmarkEnd w:id="143"/>
                             <w:r>
                               <w:t xml:space="preserve"> - FLUXO DE PAGAMENTO PAYPAL</w:t>
                             </w:r>
-                            <w:bookmarkEnd w:id="142"/>
+                            <w:bookmarkEnd w:id="144"/>
                           </w:p>
                         </w:txbxContent>
                       </wps:txbx>
@@ -18759,8 +18752,8 @@
                           <w:szCs w:val="20"/>
                         </w:rPr>
                       </w:pPr>
-                      <w:bookmarkStart w:id="143" w:name="_Ref523936020"/>
-                      <w:bookmarkStart w:id="144" w:name="_Toc524123177"/>
+                      <w:bookmarkStart w:id="145" w:name="_Ref523936020"/>
+                      <w:bookmarkStart w:id="146" w:name="_Toc524310165"/>
                       <w:r>
                         <w:t xml:space="preserve">Figura </w:t>
                       </w:r>
@@ -18794,11 +18787,11 @@
                         </w:rPr>
                         <w:fldChar w:fldCharType="end"/>
                       </w:r>
-                      <w:bookmarkEnd w:id="143"/>
+                      <w:bookmarkEnd w:id="145"/>
                       <w:r>
                         <w:t xml:space="preserve"> - FLUXO DE PAGAMENTO PAYPAL</w:t>
                       </w:r>
-                      <w:bookmarkEnd w:id="144"/>
+                      <w:bookmarkEnd w:id="146"/>
                     </w:p>
                   </w:txbxContent>
                 </v:textbox>
@@ -18963,11 +18956,11 @@
           <w:numId w:val="28"/>
         </w:numPr>
       </w:pPr>
-      <w:bookmarkStart w:id="145" w:name="_Toc524123145"/>
+      <w:bookmarkStart w:id="147" w:name="_Toc524310133"/>
       <w:r>
         <w:t>Verificação da matrícula</w:t>
       </w:r>
-      <w:bookmarkEnd w:id="145"/>
+      <w:bookmarkEnd w:id="147"/>
     </w:p>
     <w:p/>
     <w:p>
@@ -19151,8 +19144,8 @@
                                 <w:szCs w:val="20"/>
                               </w:rPr>
                             </w:pPr>
-                            <w:bookmarkStart w:id="146" w:name="_Ref523936406"/>
-                            <w:bookmarkStart w:id="147" w:name="_Toc524123178"/>
+                            <w:bookmarkStart w:id="148" w:name="_Ref523936406"/>
+                            <w:bookmarkStart w:id="149" w:name="_Toc524310166"/>
                             <w:r>
                               <w:t xml:space="preserve">Figura </w:t>
                             </w:r>
@@ -19186,7 +19179,7 @@
                               </w:rPr>
                               <w:fldChar w:fldCharType="end"/>
                             </w:r>
-                            <w:bookmarkEnd w:id="146"/>
+                            <w:bookmarkEnd w:id="148"/>
                             <w:r>
                               <w:t xml:space="preserve"> - ESQUEMA DE ACESSO À INFOR</w:t>
                             </w:r>
@@ -19196,7 +19189,7 @@
                               </w:rPr>
                               <w:t>MAÇÃO DA MATRÍCULA</w:t>
                             </w:r>
-                            <w:bookmarkEnd w:id="147"/>
+                            <w:bookmarkEnd w:id="149"/>
                           </w:p>
                         </w:txbxContent>
                       </wps:txbx>
@@ -19226,8 +19219,8 @@
                           <w:szCs w:val="20"/>
                         </w:rPr>
                       </w:pPr>
-                      <w:bookmarkStart w:id="148" w:name="_Ref523936406"/>
-                      <w:bookmarkStart w:id="149" w:name="_Toc524123178"/>
+                      <w:bookmarkStart w:id="150" w:name="_Ref523936406"/>
+                      <w:bookmarkStart w:id="151" w:name="_Toc524310166"/>
                       <w:r>
                         <w:t xml:space="preserve">Figura </w:t>
                       </w:r>
@@ -19261,7 +19254,7 @@
                         </w:rPr>
                         <w:fldChar w:fldCharType="end"/>
                       </w:r>
-                      <w:bookmarkEnd w:id="148"/>
+                      <w:bookmarkEnd w:id="150"/>
                       <w:r>
                         <w:t xml:space="preserve"> - ESQUEMA DE ACESSO À INFOR</w:t>
                       </w:r>
@@ -19271,7 +19264,7 @@
                         </w:rPr>
                         <w:t>MAÇÃO DA MATRÍCULA</w:t>
                       </w:r>
-                      <w:bookmarkEnd w:id="149"/>
+                      <w:bookmarkEnd w:id="151"/>
                     </w:p>
                   </w:txbxContent>
                 </v:textbox>
@@ -19446,8 +19439,8 @@
                                 <w:szCs w:val="20"/>
                               </w:rPr>
                             </w:pPr>
-                            <w:bookmarkStart w:id="150" w:name="_Ref523938249"/>
-                            <w:bookmarkStart w:id="151" w:name="_Toc524123179"/>
+                            <w:bookmarkStart w:id="152" w:name="_Ref523938249"/>
+                            <w:bookmarkStart w:id="153" w:name="_Toc524310167"/>
                             <w:r>
                               <w:t xml:space="preserve">Figura </w:t>
                             </w:r>
@@ -19481,11 +19474,11 @@
                               </w:rPr>
                               <w:fldChar w:fldCharType="end"/>
                             </w:r>
-                            <w:bookmarkEnd w:id="150"/>
+                            <w:bookmarkEnd w:id="152"/>
                             <w:r>
                               <w:t xml:space="preserve"> - FLUXO OAUTH 2.0</w:t>
                             </w:r>
-                            <w:bookmarkEnd w:id="151"/>
+                            <w:bookmarkEnd w:id="153"/>
                           </w:p>
                         </w:txbxContent>
                       </wps:txbx>
@@ -19514,8 +19507,8 @@
                           <w:szCs w:val="20"/>
                         </w:rPr>
                       </w:pPr>
-                      <w:bookmarkStart w:id="152" w:name="_Ref523938249"/>
-                      <w:bookmarkStart w:id="153" w:name="_Toc524123179"/>
+                      <w:bookmarkStart w:id="154" w:name="_Ref523938249"/>
+                      <w:bookmarkStart w:id="155" w:name="_Toc524310167"/>
                       <w:r>
                         <w:t xml:space="preserve">Figura </w:t>
                       </w:r>
@@ -19549,11 +19542,11 @@
                         </w:rPr>
                         <w:fldChar w:fldCharType="end"/>
                       </w:r>
-                      <w:bookmarkEnd w:id="152"/>
+                      <w:bookmarkEnd w:id="154"/>
                       <w:r>
                         <w:t xml:space="preserve"> - FLUXO OAUTH 2.0</w:t>
                       </w:r>
-                      <w:bookmarkEnd w:id="153"/>
+                      <w:bookmarkEnd w:id="155"/>
                     </w:p>
                   </w:txbxContent>
                 </v:textbox>
@@ -19890,23 +19883,28 @@
         <w:t>).</w:t>
       </w:r>
       <w:r>
-        <w:t xml:space="preserve"> A </w:t>
+        <w:t xml:space="preserve"> A</w:t>
+      </w:r>
+      <w:r>
+        <w:t xml:space="preserve"> </w:t>
       </w:r>
       <w:r>
         <w:fldChar w:fldCharType="begin"/>
       </w:r>
       <w:r>
-        <w:instrText xml:space="preserve"> REF _Ref523854738 \h </w:instrText>
+        <w:instrText xml:space="preserve"> REF _Ref524309824 \h </w:instrText>
       </w:r>
       <w:r>
         <w:fldChar w:fldCharType="separate"/>
       </w:r>
       <w:r>
-        <w:rPr>
-          <w:b/>
-          <w:bCs/>
-        </w:rPr>
-        <w:t>Erro! A origem da referência não foi encontrada.</w:t>
+        <w:t xml:space="preserve">Figura </w:t>
+      </w:r>
+      <w:r>
+        <w:rPr>
+          <w:noProof/>
+        </w:rPr>
+        <w:t>23</w:t>
       </w:r>
       <w:r>
         <w:fldChar w:fldCharType="end"/>
@@ -19964,7 +19962,8 @@
                                 <w:szCs w:val="20"/>
                               </w:rPr>
                             </w:pPr>
-                            <w:bookmarkStart w:id="154" w:name="_Toc524123180"/>
+                            <w:bookmarkStart w:id="156" w:name="_Ref524309824"/>
+                            <w:bookmarkStart w:id="157" w:name="_Toc524310168"/>
                             <w:r>
                               <w:t xml:space="preserve">Figura </w:t>
                             </w:r>
@@ -19998,10 +19997,11 @@
                               </w:rPr>
                               <w:fldChar w:fldCharType="end"/>
                             </w:r>
+                            <w:bookmarkEnd w:id="156"/>
                             <w:r>
                               <w:t xml:space="preserve"> - FLUXO OAUTH 2.0 APLICADO AO SINCRO MOBILE</w:t>
                             </w:r>
-                            <w:bookmarkEnd w:id="154"/>
+                            <w:bookmarkEnd w:id="157"/>
                           </w:p>
                         </w:txbxContent>
                       </wps:txbx>
@@ -20031,7 +20031,8 @@
                           <w:szCs w:val="20"/>
                         </w:rPr>
                       </w:pPr>
-                      <w:bookmarkStart w:id="155" w:name="_Toc524123180"/>
+                      <w:bookmarkStart w:id="158" w:name="_Ref524309824"/>
+                      <w:bookmarkStart w:id="159" w:name="_Toc524310168"/>
                       <w:r>
                         <w:t xml:space="preserve">Figura </w:t>
                       </w:r>
@@ -20065,10 +20066,11 @@
                         </w:rPr>
                         <w:fldChar w:fldCharType="end"/>
                       </w:r>
+                      <w:bookmarkEnd w:id="158"/>
                       <w:r>
                         <w:t xml:space="preserve"> - FLUXO OAUTH 2.0 APLICADO AO SINCRO MOBILE</w:t>
                       </w:r>
-                      <w:bookmarkEnd w:id="155"/>
+                      <w:bookmarkEnd w:id="159"/>
                     </w:p>
                   </w:txbxContent>
                 </v:textbox>
@@ -20349,11 +20351,11 @@
           <w:numId w:val="28"/>
         </w:numPr>
       </w:pPr>
-      <w:bookmarkStart w:id="156" w:name="_Toc524123146"/>
+      <w:bookmarkStart w:id="160" w:name="_Toc524310134"/>
       <w:r>
         <w:t>Sincronização da Base de Dados</w:t>
       </w:r>
-      <w:bookmarkEnd w:id="156"/>
+      <w:bookmarkEnd w:id="160"/>
     </w:p>
     <w:p/>
     <w:p>
@@ -20481,8 +20483,8 @@
                                 <w:szCs w:val="20"/>
                               </w:rPr>
                             </w:pPr>
-                            <w:bookmarkStart w:id="157" w:name="_Ref523939157"/>
-                            <w:bookmarkStart w:id="158" w:name="_Toc524123181"/>
+                            <w:bookmarkStart w:id="161" w:name="_Ref523939157"/>
+                            <w:bookmarkStart w:id="162" w:name="_Toc524310169"/>
                             <w:r>
                               <w:t xml:space="preserve">Figura </w:t>
                             </w:r>
@@ -20516,11 +20518,11 @@
                               </w:rPr>
                               <w:fldChar w:fldCharType="end"/>
                             </w:r>
-                            <w:bookmarkEnd w:id="157"/>
+                            <w:bookmarkEnd w:id="161"/>
                             <w:r>
                               <w:t xml:space="preserve"> - ESQUEMA DE SINCRONIZAÇÃO DA BASE DE DADOS</w:t>
                             </w:r>
-                            <w:bookmarkEnd w:id="158"/>
+                            <w:bookmarkEnd w:id="162"/>
                           </w:p>
                         </w:txbxContent>
                       </wps:txbx>
@@ -20550,8 +20552,8 @@
                           <w:szCs w:val="20"/>
                         </w:rPr>
                       </w:pPr>
-                      <w:bookmarkStart w:id="159" w:name="_Ref523939157"/>
-                      <w:bookmarkStart w:id="160" w:name="_Toc524123181"/>
+                      <w:bookmarkStart w:id="163" w:name="_Ref523939157"/>
+                      <w:bookmarkStart w:id="164" w:name="_Toc524310169"/>
                       <w:r>
                         <w:t xml:space="preserve">Figura </w:t>
                       </w:r>
@@ -20585,11 +20587,11 @@
                         </w:rPr>
                         <w:fldChar w:fldCharType="end"/>
                       </w:r>
-                      <w:bookmarkEnd w:id="159"/>
+                      <w:bookmarkEnd w:id="163"/>
                       <w:r>
                         <w:t xml:space="preserve"> - ESQUEMA DE SINCRONIZAÇÃO DA BASE DE DADOS</w:t>
                       </w:r>
-                      <w:bookmarkEnd w:id="160"/>
+                      <w:bookmarkEnd w:id="164"/>
                     </w:p>
                   </w:txbxContent>
                 </v:textbox>
@@ -20774,8 +20776,8 @@
                                 <w:szCs w:val="20"/>
                               </w:rPr>
                             </w:pPr>
-                            <w:bookmarkStart w:id="161" w:name="_Ref523940186"/>
-                            <w:bookmarkStart w:id="162" w:name="_Toc524123182"/>
+                            <w:bookmarkStart w:id="165" w:name="_Ref523940186"/>
+                            <w:bookmarkStart w:id="166" w:name="_Toc524310170"/>
                             <w:r>
                               <w:t xml:space="preserve">Figura </w:t>
                             </w:r>
@@ -20809,14 +20811,14 @@
                               </w:rPr>
                               <w:fldChar w:fldCharType="end"/>
                             </w:r>
-                            <w:bookmarkEnd w:id="161"/>
+                            <w:bookmarkEnd w:id="165"/>
                             <w:r>
                               <w:t xml:space="preserve"> - </w:t>
                             </w:r>
                             <w:r>
                               <w:t>ESQUEMA DE SINCRONIZAÇÃO DE DADOS 1</w:t>
                             </w:r>
-                            <w:bookmarkEnd w:id="162"/>
+                            <w:bookmarkEnd w:id="166"/>
                           </w:p>
                         </w:txbxContent>
                       </wps:txbx>
@@ -20846,8 +20848,8 @@
                           <w:szCs w:val="20"/>
                         </w:rPr>
                       </w:pPr>
-                      <w:bookmarkStart w:id="163" w:name="_Ref523940186"/>
-                      <w:bookmarkStart w:id="164" w:name="_Toc524123182"/>
+                      <w:bookmarkStart w:id="167" w:name="_Ref523940186"/>
+                      <w:bookmarkStart w:id="168" w:name="_Toc524310170"/>
                       <w:r>
                         <w:t xml:space="preserve">Figura </w:t>
                       </w:r>
@@ -20881,14 +20883,14 @@
                         </w:rPr>
                         <w:fldChar w:fldCharType="end"/>
                       </w:r>
-                      <w:bookmarkEnd w:id="163"/>
+                      <w:bookmarkEnd w:id="167"/>
                       <w:r>
                         <w:t xml:space="preserve"> - </w:t>
                       </w:r>
                       <w:r>
                         <w:t>ESQUEMA DE SINCRONIZAÇÃO DE DADOS 1</w:t>
                       </w:r>
-                      <w:bookmarkEnd w:id="164"/>
+                      <w:bookmarkEnd w:id="168"/>
                     </w:p>
                   </w:txbxContent>
                 </v:textbox>
@@ -21069,8 +21071,8 @@
                                 <w:szCs w:val="20"/>
                               </w:rPr>
                             </w:pPr>
-                            <w:bookmarkStart w:id="165" w:name="_Ref523940333"/>
-                            <w:bookmarkStart w:id="166" w:name="_Toc524123183"/>
+                            <w:bookmarkStart w:id="169" w:name="_Ref523940333"/>
+                            <w:bookmarkStart w:id="170" w:name="_Toc524310171"/>
                             <w:r>
                               <w:t xml:space="preserve">Figura </w:t>
                             </w:r>
@@ -21104,7 +21106,7 @@
                               </w:rPr>
                               <w:fldChar w:fldCharType="end"/>
                             </w:r>
-                            <w:bookmarkEnd w:id="165"/>
+                            <w:bookmarkEnd w:id="169"/>
                             <w:r>
                               <w:t xml:space="preserve"> - </w:t>
                             </w:r>
@@ -21114,7 +21116,7 @@
                             <w:r>
                               <w:t>UEMA DE SINCRONIZAÇÃO DE DADOS 2</w:t>
                             </w:r>
-                            <w:bookmarkEnd w:id="166"/>
+                            <w:bookmarkEnd w:id="170"/>
                           </w:p>
                         </w:txbxContent>
                       </wps:txbx>
@@ -21143,8 +21145,8 @@
                           <w:szCs w:val="20"/>
                         </w:rPr>
                       </w:pPr>
-                      <w:bookmarkStart w:id="167" w:name="_Ref523940333"/>
-                      <w:bookmarkStart w:id="168" w:name="_Toc524123183"/>
+                      <w:bookmarkStart w:id="171" w:name="_Ref523940333"/>
+                      <w:bookmarkStart w:id="172" w:name="_Toc524310171"/>
                       <w:r>
                         <w:t xml:space="preserve">Figura </w:t>
                       </w:r>
@@ -21178,7 +21180,7 @@
                         </w:rPr>
                         <w:fldChar w:fldCharType="end"/>
                       </w:r>
-                      <w:bookmarkEnd w:id="167"/>
+                      <w:bookmarkEnd w:id="171"/>
                       <w:r>
                         <w:t xml:space="preserve"> - </w:t>
                       </w:r>
@@ -21188,7 +21190,7 @@
                       <w:r>
                         <w:t>UEMA DE SINCRONIZAÇÃO DE DADOS 2</w:t>
                       </w:r>
-                      <w:bookmarkEnd w:id="168"/>
+                      <w:bookmarkEnd w:id="172"/>
                     </w:p>
                   </w:txbxContent>
                 </v:textbox>
@@ -21302,8 +21304,8 @@
                                 <w:szCs w:val="20"/>
                               </w:rPr>
                             </w:pPr>
-                            <w:bookmarkStart w:id="169" w:name="_Ref523940386"/>
-                            <w:bookmarkStart w:id="170" w:name="_Toc524123184"/>
+                            <w:bookmarkStart w:id="173" w:name="_Ref523940386"/>
+                            <w:bookmarkStart w:id="174" w:name="_Toc524310172"/>
                             <w:r>
                               <w:t xml:space="preserve">Figura </w:t>
                             </w:r>
@@ -21337,7 +21339,7 @@
                               </w:rPr>
                               <w:fldChar w:fldCharType="end"/>
                             </w:r>
-                            <w:bookmarkEnd w:id="169"/>
+                            <w:bookmarkEnd w:id="173"/>
                             <w:r>
                               <w:t xml:space="preserve"> - </w:t>
                             </w:r>
@@ -21347,7 +21349,7 @@
                             <w:r>
                               <w:t>UEMA DE SINCRONIZAÇÃO DE DADOS 3</w:t>
                             </w:r>
-                            <w:bookmarkEnd w:id="170"/>
+                            <w:bookmarkEnd w:id="174"/>
                           </w:p>
                         </w:txbxContent>
                       </wps:txbx>
@@ -21377,8 +21379,8 @@
                           <w:szCs w:val="20"/>
                         </w:rPr>
                       </w:pPr>
-                      <w:bookmarkStart w:id="171" w:name="_Ref523940386"/>
-                      <w:bookmarkStart w:id="172" w:name="_Toc524123184"/>
+                      <w:bookmarkStart w:id="175" w:name="_Ref523940386"/>
+                      <w:bookmarkStart w:id="176" w:name="_Toc524310172"/>
                       <w:r>
                         <w:t xml:space="preserve">Figura </w:t>
                       </w:r>
@@ -21412,7 +21414,7 @@
                         </w:rPr>
                         <w:fldChar w:fldCharType="end"/>
                       </w:r>
-                      <w:bookmarkEnd w:id="171"/>
+                      <w:bookmarkEnd w:id="175"/>
                       <w:r>
                         <w:t xml:space="preserve"> - </w:t>
                       </w:r>
@@ -21422,7 +21424,7 @@
                       <w:r>
                         <w:t>UEMA DE SINCRONIZAÇÃO DE DADOS 3</w:t>
                       </w:r>
-                      <w:bookmarkEnd w:id="172"/>
+                      <w:bookmarkEnd w:id="176"/>
                     </w:p>
                   </w:txbxContent>
                 </v:textbox>
@@ -21536,11 +21538,11 @@
           <w:numId w:val="28"/>
         </w:numPr>
       </w:pPr>
-      <w:bookmarkStart w:id="173" w:name="_Toc524123147"/>
+      <w:bookmarkStart w:id="177" w:name="_Toc524310135"/>
       <w:r>
         <w:t>Modelo de Dados</w:t>
       </w:r>
-      <w:bookmarkEnd w:id="173"/>
+      <w:bookmarkEnd w:id="177"/>
     </w:p>
     <w:p/>
     <w:p>
@@ -21557,17 +21559,19 @@
         <w:fldChar w:fldCharType="begin"/>
       </w:r>
       <w:r>
-        <w:instrText xml:space="preserve"> REF _Ref523855341 \h </w:instrText>
+        <w:instrText xml:space="preserve"> REF _Ref524309744 \h </w:instrText>
       </w:r>
       <w:r>
         <w:fldChar w:fldCharType="separate"/>
       </w:r>
       <w:r>
-        <w:rPr>
-          <w:b/>
-          <w:bCs/>
-        </w:rPr>
-        <w:t>Erro! A origem da referência não foi encontrada.</w:t>
+        <w:t xml:space="preserve">Figura </w:t>
+      </w:r>
+      <w:r>
+        <w:rPr>
+          <w:noProof/>
+        </w:rPr>
+        <w:t>28</w:t>
       </w:r>
       <w:r>
         <w:fldChar w:fldCharType="end"/>
@@ -21593,7 +21597,7 @@
           <w:numId w:val="35"/>
         </w:numPr>
       </w:pPr>
-      <w:bookmarkStart w:id="174" w:name="_Toc524123148"/>
+      <w:bookmarkStart w:id="178" w:name="_Toc524310136"/>
       <w:r>
         <w:rPr>
           <w:noProof/>
@@ -21645,7 +21649,8 @@
                                 <w:szCs w:val="20"/>
                               </w:rPr>
                             </w:pPr>
-                            <w:bookmarkStart w:id="175" w:name="_Toc524123185"/>
+                            <w:bookmarkStart w:id="179" w:name="_Ref524309744"/>
+                            <w:bookmarkStart w:id="180" w:name="_Toc524310173"/>
                             <w:r>
                               <w:t xml:space="preserve">Figura </w:t>
                             </w:r>
@@ -21679,10 +21684,11 @@
                               </w:rPr>
                               <w:fldChar w:fldCharType="end"/>
                             </w:r>
+                            <w:bookmarkEnd w:id="179"/>
                             <w:r>
                               <w:t xml:space="preserve"> - ESQUEMA DA BASE DE DADOS DO SINCRO MOBILE</w:t>
                             </w:r>
-                            <w:bookmarkEnd w:id="175"/>
+                            <w:bookmarkEnd w:id="180"/>
                           </w:p>
                         </w:txbxContent>
                       </wps:txbx>
@@ -21712,7 +21718,8 @@
                           <w:szCs w:val="20"/>
                         </w:rPr>
                       </w:pPr>
-                      <w:bookmarkStart w:id="176" w:name="_Toc524123185"/>
+                      <w:bookmarkStart w:id="181" w:name="_Ref524309744"/>
+                      <w:bookmarkStart w:id="182" w:name="_Toc524310173"/>
                       <w:r>
                         <w:t xml:space="preserve">Figura </w:t>
                       </w:r>
@@ -21746,10 +21753,11 @@
                         </w:rPr>
                         <w:fldChar w:fldCharType="end"/>
                       </w:r>
+                      <w:bookmarkEnd w:id="181"/>
                       <w:r>
                         <w:t xml:space="preserve"> - ESQUEMA DA BASE DE DADOS DO SINCRO MOBILE</w:t>
                       </w:r>
-                      <w:bookmarkEnd w:id="176"/>
+                      <w:bookmarkEnd w:id="182"/>
                     </w:p>
                   </w:txbxContent>
                 </v:textbox>
@@ -21835,7 +21843,7 @@
       <w:r>
         <w:t>Utilizador</w:t>
       </w:r>
-      <w:bookmarkEnd w:id="174"/>
+      <w:bookmarkEnd w:id="178"/>
     </w:p>
     <w:p/>
     <w:p>
@@ -21873,14 +21881,14 @@
           <w:numId w:val="35"/>
         </w:numPr>
       </w:pPr>
-      <w:bookmarkStart w:id="177" w:name="_Toc524123149"/>
+      <w:bookmarkStart w:id="183" w:name="_Toc524310137"/>
       <w:r>
         <w:t xml:space="preserve">Tabela </w:t>
       </w:r>
       <w:r>
         <w:t>Veículo</w:t>
       </w:r>
-      <w:bookmarkEnd w:id="177"/>
+      <w:bookmarkEnd w:id="183"/>
     </w:p>
     <w:p/>
     <w:p>
@@ -21899,7 +21907,7 @@
           <w:numId w:val="35"/>
         </w:numPr>
       </w:pPr>
-      <w:bookmarkStart w:id="178" w:name="_Toc524123150"/>
+      <w:bookmarkStart w:id="184" w:name="_Toc524310138"/>
       <w:r>
         <w:lastRenderedPageBreak/>
         <w:t xml:space="preserve">Tabela </w:t>
@@ -21907,7 +21915,7 @@
       <w:r>
         <w:t>Evento</w:t>
       </w:r>
-      <w:bookmarkEnd w:id="178"/>
+      <w:bookmarkEnd w:id="184"/>
     </w:p>
     <w:p/>
     <w:p>
@@ -21933,14 +21941,14 @@
           <w:numId w:val="35"/>
         </w:numPr>
       </w:pPr>
-      <w:bookmarkStart w:id="179" w:name="_Toc524123151"/>
+      <w:bookmarkStart w:id="185" w:name="_Toc524310139"/>
       <w:r>
         <w:t xml:space="preserve">Tabela </w:t>
       </w:r>
       <w:r>
         <w:t>Veículos Delegados</w:t>
       </w:r>
-      <w:bookmarkEnd w:id="179"/>
+      <w:bookmarkEnd w:id="185"/>
     </w:p>
     <w:p/>
     <w:p>
@@ -21957,14 +21965,14 @@
           <w:numId w:val="35"/>
         </w:numPr>
       </w:pPr>
-      <w:bookmarkStart w:id="180" w:name="_Toc524123152"/>
+      <w:bookmarkStart w:id="186" w:name="_Toc524310140"/>
       <w:r>
         <w:t xml:space="preserve">Tabela </w:t>
       </w:r>
       <w:r>
         <w:t>Pedidos de Delegação</w:t>
       </w:r>
-      <w:bookmarkEnd w:id="180"/>
+      <w:bookmarkEnd w:id="186"/>
     </w:p>
     <w:p/>
     <w:p>
@@ -21987,14 +21995,14 @@
           <w:numId w:val="35"/>
         </w:numPr>
       </w:pPr>
-      <w:bookmarkStart w:id="181" w:name="_Toc524123153"/>
+      <w:bookmarkStart w:id="187" w:name="_Toc524310141"/>
       <w:r>
         <w:t xml:space="preserve">Tabela </w:t>
       </w:r>
       <w:r>
         <w:t>Histórico</w:t>
       </w:r>
-      <w:bookmarkEnd w:id="181"/>
+      <w:bookmarkEnd w:id="187"/>
     </w:p>
     <w:p/>
     <w:p>
@@ -22106,11 +22114,11 @@
         <w:lastRenderedPageBreak/>
         <w:t xml:space="preserve"> </w:t>
       </w:r>
-      <w:bookmarkStart w:id="182" w:name="_Toc524123154"/>
+      <w:bookmarkStart w:id="188" w:name="_Toc524310142"/>
       <w:r>
         <w:t>Aplicação Móvel</w:t>
       </w:r>
-      <w:bookmarkEnd w:id="182"/>
+      <w:bookmarkEnd w:id="188"/>
     </w:p>
     <w:p/>
     <w:p>
@@ -22323,11 +22331,11 @@
         </w:numPr>
         <w:ind w:left="720"/>
       </w:pPr>
-      <w:bookmarkStart w:id="183" w:name="_Toc524123155"/>
+      <w:bookmarkStart w:id="189" w:name="_Toc524310143"/>
       <w:r>
         <w:t>3.3.1 Ecrãs da Aplicação</w:t>
       </w:r>
-      <w:bookmarkEnd w:id="183"/>
+      <w:bookmarkEnd w:id="189"/>
     </w:p>
     <w:p/>
     <w:p>
@@ -22381,8 +22389,8 @@
                                 <w:szCs w:val="20"/>
                               </w:rPr>
                             </w:pPr>
-                            <w:bookmarkStart w:id="184" w:name="_Ref524009234"/>
-                            <w:bookmarkStart w:id="185" w:name="_Toc524123186"/>
+                            <w:bookmarkStart w:id="190" w:name="_Ref524009234"/>
+                            <w:bookmarkStart w:id="191" w:name="_Toc524310174"/>
                             <w:r>
                               <w:t xml:space="preserve">Figura </w:t>
                             </w:r>
@@ -22416,7 +22424,7 @@
                               </w:rPr>
                               <w:fldChar w:fldCharType="end"/>
                             </w:r>
-                            <w:bookmarkEnd w:id="184"/>
+                            <w:bookmarkEnd w:id="190"/>
                             <w:r>
                               <w:t xml:space="preserve"> - ECRÃ DE EVENTOS DE CONTRAOR</w:t>
                             </w:r>
@@ -22426,7 +22434,7 @@
                               </w:rPr>
                               <w:t>DENAÇÃO</w:t>
                             </w:r>
-                            <w:bookmarkEnd w:id="185"/>
+                            <w:bookmarkEnd w:id="191"/>
                           </w:p>
                         </w:txbxContent>
                       </wps:txbx>
@@ -22459,8 +22467,8 @@
                           <w:szCs w:val="20"/>
                         </w:rPr>
                       </w:pPr>
-                      <w:bookmarkStart w:id="186" w:name="_Ref524009234"/>
-                      <w:bookmarkStart w:id="187" w:name="_Toc524123186"/>
+                      <w:bookmarkStart w:id="192" w:name="_Ref524009234"/>
+                      <w:bookmarkStart w:id="193" w:name="_Toc524310174"/>
                       <w:r>
                         <w:t xml:space="preserve">Figura </w:t>
                       </w:r>
@@ -22494,7 +22502,7 @@
                         </w:rPr>
                         <w:fldChar w:fldCharType="end"/>
                       </w:r>
-                      <w:bookmarkEnd w:id="186"/>
+                      <w:bookmarkEnd w:id="192"/>
                       <w:r>
                         <w:t xml:space="preserve"> - ECRÃ DE EVENTOS DE CONTRAOR</w:t>
                       </w:r>
@@ -22504,7 +22512,7 @@
                         </w:rPr>
                         <w:t>DENAÇÃO</w:t>
                       </w:r>
-                      <w:bookmarkEnd w:id="187"/>
+                      <w:bookmarkEnd w:id="193"/>
                     </w:p>
                   </w:txbxContent>
                 </v:textbox>
@@ -22711,8 +22719,8 @@
                                 <w:szCs w:val="20"/>
                               </w:rPr>
                             </w:pPr>
-                            <w:bookmarkStart w:id="188" w:name="_Ref524019566"/>
-                            <w:bookmarkStart w:id="189" w:name="_Toc524123187"/>
+                            <w:bookmarkStart w:id="194" w:name="_Ref524019566"/>
+                            <w:bookmarkStart w:id="195" w:name="_Toc524310175"/>
                             <w:r>
                               <w:t xml:space="preserve">Figura </w:t>
                             </w:r>
@@ -22746,11 +22754,11 @@
                               </w:rPr>
                               <w:fldChar w:fldCharType="end"/>
                             </w:r>
-                            <w:bookmarkEnd w:id="188"/>
+                            <w:bookmarkEnd w:id="194"/>
                             <w:r>
                               <w:t xml:space="preserve"> - SÍMBOLOS CLASSIFICATIVOS DOS EVENTOS DE CONTRAORDENAÇÃO</w:t>
                             </w:r>
-                            <w:bookmarkEnd w:id="189"/>
+                            <w:bookmarkEnd w:id="195"/>
                           </w:p>
                         </w:txbxContent>
                       </wps:txbx>
@@ -22780,8 +22788,8 @@
                           <w:szCs w:val="20"/>
                         </w:rPr>
                       </w:pPr>
-                      <w:bookmarkStart w:id="190" w:name="_Ref524019566"/>
-                      <w:bookmarkStart w:id="191" w:name="_Toc524123187"/>
+                      <w:bookmarkStart w:id="196" w:name="_Ref524019566"/>
+                      <w:bookmarkStart w:id="197" w:name="_Toc524310175"/>
                       <w:r>
                         <w:t xml:space="preserve">Figura </w:t>
                       </w:r>
@@ -22815,11 +22823,11 @@
                         </w:rPr>
                         <w:fldChar w:fldCharType="end"/>
                       </w:r>
-                      <w:bookmarkEnd w:id="190"/>
+                      <w:bookmarkEnd w:id="196"/>
                       <w:r>
                         <w:t xml:space="preserve"> - SÍMBOLOS CLASSIFICATIVOS DOS EVENTOS DE CONTRAORDENAÇÃO</w:t>
                       </w:r>
-                      <w:bookmarkEnd w:id="191"/>
+                      <w:bookmarkEnd w:id="197"/>
                     </w:p>
                   </w:txbxContent>
                 </v:textbox>
@@ -23450,23 +23458,28 @@
         <w:t xml:space="preserve"> opção de confirmação do evento de contraordenação, de forma a facilitar o processo da análise da matrícula</w:t>
       </w:r>
       <w:r>
-        <w:t xml:space="preserve">. Através da </w:t>
+        <w:t>. Através da</w:t>
+      </w:r>
+      <w:r>
+        <w:t xml:space="preserve"> </w:t>
       </w:r>
       <w:r>
         <w:fldChar w:fldCharType="begin"/>
       </w:r>
       <w:r>
-        <w:instrText xml:space="preserve"> REF _Ref524010590 \h </w:instrText>
+        <w:instrText xml:space="preserve"> REF _Ref524019566 \h </w:instrText>
       </w:r>
       <w:r>
         <w:fldChar w:fldCharType="separate"/>
       </w:r>
       <w:r>
-        <w:rPr>
-          <w:b/>
-          <w:bCs/>
-        </w:rPr>
-        <w:t>Erro! A origem da referência não foi encontrada.</w:t>
+        <w:t xml:space="preserve">Figura </w:t>
+      </w:r>
+      <w:r>
+        <w:rPr>
+          <w:noProof/>
+        </w:rPr>
+        <w:t>30</w:t>
       </w:r>
       <w:r>
         <w:fldChar w:fldCharType="end"/>
@@ -23579,11 +23592,6 @@
     <w:p>
       <w:pPr>
         <w:pStyle w:val="PargrafodaLista"/>
-      </w:pPr>
-    </w:p>
-    <w:p>
-      <w:pPr>
-        <w:pStyle w:val="PargrafodaLista"/>
         <w:numPr>
           <w:ilvl w:val="0"/>
           <w:numId w:val="30"/>
@@ -23593,6 +23601,7 @@
         <w:rPr>
           <w:b/>
         </w:rPr>
+        <w:lastRenderedPageBreak/>
         <w:t>Período de Delegação</w:t>
       </w:r>
       <w:r>
@@ -23708,8 +23717,8 @@
                                 <w:szCs w:val="20"/>
                               </w:rPr>
                             </w:pPr>
-                            <w:bookmarkStart w:id="192" w:name="_Ref524019692"/>
-                            <w:bookmarkStart w:id="193" w:name="_Toc524123188"/>
+                            <w:bookmarkStart w:id="198" w:name="_Ref524019692"/>
+                            <w:bookmarkStart w:id="199" w:name="_Toc524310176"/>
                             <w:r>
                               <w:t xml:space="preserve">Figura </w:t>
                             </w:r>
@@ -23743,7 +23752,7 @@
                               </w:rPr>
                               <w:fldChar w:fldCharType="end"/>
                             </w:r>
-                            <w:bookmarkEnd w:id="192"/>
+                            <w:bookmarkEnd w:id="198"/>
                             <w:r>
                               <w:t xml:space="preserve"> - ECRÃ DA INFORMAÇÃO MAIS RECENTE </w:t>
                             </w:r>
@@ -23753,7 +23762,7 @@
                               </w:rPr>
                               <w:t>DO UTILIZADOR</w:t>
                             </w:r>
-                            <w:bookmarkEnd w:id="193"/>
+                            <w:bookmarkEnd w:id="199"/>
                           </w:p>
                         </w:txbxContent>
                       </wps:txbx>
@@ -23785,8 +23794,8 @@
                           <w:szCs w:val="20"/>
                         </w:rPr>
                       </w:pPr>
-                      <w:bookmarkStart w:id="194" w:name="_Ref524019692"/>
-                      <w:bookmarkStart w:id="195" w:name="_Toc524123188"/>
+                      <w:bookmarkStart w:id="200" w:name="_Ref524019692"/>
+                      <w:bookmarkStart w:id="201" w:name="_Toc524310176"/>
                       <w:r>
                         <w:t xml:space="preserve">Figura </w:t>
                       </w:r>
@@ -23820,7 +23829,7 @@
                         </w:rPr>
                         <w:fldChar w:fldCharType="end"/>
                       </w:r>
-                      <w:bookmarkEnd w:id="194"/>
+                      <w:bookmarkEnd w:id="200"/>
                       <w:r>
                         <w:t xml:space="preserve"> - ECRÃ DA INFORMAÇÃO MAIS RECENTE </w:t>
                       </w:r>
@@ -23830,7 +23839,7 @@
                         </w:rPr>
                         <w:t>DO UTILIZADOR</w:t>
                       </w:r>
-                      <w:bookmarkEnd w:id="195"/>
+                      <w:bookmarkEnd w:id="201"/>
                     </w:p>
                   </w:txbxContent>
                 </v:textbox>
@@ -24169,8 +24178,8 @@
                                 <w:szCs w:val="20"/>
                               </w:rPr>
                             </w:pPr>
-                            <w:bookmarkStart w:id="196" w:name="_Ref524014409"/>
-                            <w:bookmarkStart w:id="197" w:name="_Toc524123189"/>
+                            <w:bookmarkStart w:id="202" w:name="_Ref524014409"/>
+                            <w:bookmarkStart w:id="203" w:name="_Toc524310177"/>
                             <w:r>
                               <w:t xml:space="preserve">Figura </w:t>
                             </w:r>
@@ -24204,11 +24213,11 @@
                               </w:rPr>
                               <w:fldChar w:fldCharType="end"/>
                             </w:r>
-                            <w:bookmarkEnd w:id="196"/>
+                            <w:bookmarkEnd w:id="202"/>
                             <w:r>
                               <w:t xml:space="preserve"> - ECRÃ DAS MATRÍCULAS DO UTILIZADOR</w:t>
                             </w:r>
-                            <w:bookmarkEnd w:id="197"/>
+                            <w:bookmarkEnd w:id="203"/>
                           </w:p>
                         </w:txbxContent>
                       </wps:txbx>
@@ -24240,8 +24249,8 @@
                           <w:szCs w:val="20"/>
                         </w:rPr>
                       </w:pPr>
-                      <w:bookmarkStart w:id="198" w:name="_Ref524014409"/>
-                      <w:bookmarkStart w:id="199" w:name="_Toc524123189"/>
+                      <w:bookmarkStart w:id="204" w:name="_Ref524014409"/>
+                      <w:bookmarkStart w:id="205" w:name="_Toc524310177"/>
                       <w:r>
                         <w:t xml:space="preserve">Figura </w:t>
                       </w:r>
@@ -24275,11 +24284,11 @@
                         </w:rPr>
                         <w:fldChar w:fldCharType="end"/>
                       </w:r>
-                      <w:bookmarkEnd w:id="198"/>
+                      <w:bookmarkEnd w:id="204"/>
                       <w:r>
                         <w:t xml:space="preserve"> - ECRÃ DAS MATRÍCULAS DO UTILIZADOR</w:t>
                       </w:r>
-                      <w:bookmarkEnd w:id="199"/>
+                      <w:bookmarkEnd w:id="205"/>
                     </w:p>
                   </w:txbxContent>
                 </v:textbox>
@@ -24520,8 +24529,8 @@
                                 <w:szCs w:val="20"/>
                               </w:rPr>
                             </w:pPr>
-                            <w:bookmarkStart w:id="200" w:name="_Ref524019710"/>
-                            <w:bookmarkStart w:id="201" w:name="_Toc524123190"/>
+                            <w:bookmarkStart w:id="206" w:name="_Ref524019710"/>
+                            <w:bookmarkStart w:id="207" w:name="_Toc524310178"/>
                             <w:r>
                               <w:t xml:space="preserve">Figura </w:t>
                             </w:r>
@@ -24555,7 +24564,7 @@
                               </w:rPr>
                               <w:fldChar w:fldCharType="end"/>
                             </w:r>
-                            <w:bookmarkEnd w:id="200"/>
+                            <w:bookmarkEnd w:id="206"/>
                             <w:r>
                               <w:t xml:space="preserve"> - ECRÃ DAS OPÇÕES E INFORMAÇÕES DO UTILIZADO</w:t>
                             </w:r>
@@ -24565,7 +24574,7 @@
                               </w:rPr>
                               <w:t>R</w:t>
                             </w:r>
-                            <w:bookmarkEnd w:id="201"/>
+                            <w:bookmarkEnd w:id="207"/>
                           </w:p>
                         </w:txbxContent>
                       </wps:txbx>
@@ -24597,8 +24606,8 @@
                           <w:szCs w:val="20"/>
                         </w:rPr>
                       </w:pPr>
-                      <w:bookmarkStart w:id="202" w:name="_Ref524019710"/>
-                      <w:bookmarkStart w:id="203" w:name="_Toc524123190"/>
+                      <w:bookmarkStart w:id="208" w:name="_Ref524019710"/>
+                      <w:bookmarkStart w:id="209" w:name="_Toc524310178"/>
                       <w:r>
                         <w:t xml:space="preserve">Figura </w:t>
                       </w:r>
@@ -24632,7 +24641,7 @@
                         </w:rPr>
                         <w:fldChar w:fldCharType="end"/>
                       </w:r>
-                      <w:bookmarkEnd w:id="202"/>
+                      <w:bookmarkEnd w:id="208"/>
                       <w:r>
                         <w:t xml:space="preserve"> - ECRÃ DAS OPÇÕES E INFORMAÇÕES DO UTILIZADO</w:t>
                       </w:r>
@@ -24642,7 +24651,7 @@
                         </w:rPr>
                         <w:t>R</w:t>
                       </w:r>
-                      <w:bookmarkEnd w:id="203"/>
+                      <w:bookmarkEnd w:id="209"/>
                     </w:p>
                   </w:txbxContent>
                 </v:textbox>
@@ -24758,12 +24767,12 @@
           <w:numId w:val="35"/>
         </w:numPr>
       </w:pPr>
-      <w:bookmarkStart w:id="204" w:name="_Toc524123156"/>
+      <w:bookmarkStart w:id="210" w:name="_Toc524310144"/>
       <w:r>
         <w:lastRenderedPageBreak/>
         <w:t>Considerações Finais</w:t>
       </w:r>
-      <w:bookmarkEnd w:id="204"/>
+      <w:bookmarkEnd w:id="210"/>
     </w:p>
     <w:p/>
     <w:p>
@@ -25039,7 +25048,7 @@
     <w:p/>
     <w:p/>
     <w:p/>
-    <w:bookmarkStart w:id="205" w:name="_Toc524123157" w:displacedByCustomXml="next"/>
+    <w:bookmarkStart w:id="211" w:name="_Toc524310145" w:displacedByCustomXml="next"/>
     <w:sdt>
       <w:sdtPr>
         <w:rPr>
@@ -25077,7 +25086,7 @@
           <w:r>
             <w:t>ibliografia</w:t>
           </w:r>
-          <w:bookmarkEnd w:id="205"/>
+          <w:bookmarkEnd w:id="211"/>
         </w:p>
         <w:p>
           <w:pPr>
@@ -31607,7 +31616,7 @@
 </file>
 
 <file path=customXml/itemProps1.xml><?xml version="1.0" encoding="utf-8"?>
-<ds:datastoreItem xmlns:ds="http://schemas.openxmlformats.org/officeDocument/2006/customXml" ds:itemID="{4D942954-8F7F-5746-9E65-6A01D6E884CD}">
+<ds:datastoreItem xmlns:ds="http://schemas.openxmlformats.org/officeDocument/2006/customXml" ds:itemID="{9C06311F-11D7-DE42-8AB7-FAF3A9250F33}">
   <ds:schemaRefs>
     <ds:schemaRef ds:uri="http://schemas.openxmlformats.org/officeDocument/2006/bibliography"/>
   </ds:schemaRefs>

</xml_diff>